<commit_message>
Current progress by FG
</commit_message>
<xml_diff>
--- a/Progess_check/20211103_Second_check_in(in_progress).docx
+++ b/Progess_check/20211103_Second_check_in(in_progress).docx
@@ -737,19 +737,7 @@
         <w:rPr>
           <w:highlight w:val="yellow"/>
         </w:rPr>
-        <w:t xml:space="preserve"> and a categorical variable respectively. Second, the probability of </w:t>
-      </w:r>
-      <w:r>
-        <w:rPr>
-          <w:highlight w:val="yellow"/>
-        </w:rPr>
-        <w:t>Death 30-day</w:t>
-      </w:r>
-      <w:r>
-        <w:rPr>
-          <w:highlight w:val="yellow"/>
-        </w:rPr>
-        <w:t xml:space="preserve"> will be modeled by logistic models. Third, we combine the incidence of deaths and time at risk among patients with identical covariate patterns. Poisson regression models will be employed to model the association between serum creatine level and incidence rate of deaths. Last, in our main analysis, </w:t>
+        <w:t xml:space="preserve"> and a categorical variable respectively. Second, the probability of Death 30-day will be modeled by logistic models. Third, we combine the incidence of deaths and time at risk among patients with identical covariate patterns. Poisson regression models will be employed to model the association between serum creatine level and incidence rate of deaths. Last, in our main analysis, </w:t>
       </w:r>
       <w:r>
         <w:rPr>
@@ -1117,11 +1105,1785 @@
         <w:spacing w:line="480" w:lineRule="auto"/>
         <w:jc w:val="both"/>
       </w:pPr>
-    </w:p>
-    <w:p>
-      <w:pPr>
-        <w:pStyle w:val="ListParagraph"/>
-        <w:spacing w:line="480" w:lineRule="auto"/>
+      <w:r>
+        <w:t>5. Modeling</w:t>
+      </w:r>
+    </w:p>
+    <w:p>
+      <w:pPr>
+        <w:spacing w:line="480" w:lineRule="auto"/>
+        <w:jc w:val="both"/>
+      </w:pPr>
+      <w:r>
+        <w:t>a. Linear, flexible/</w:t>
+      </w:r>
+      <w:proofErr w:type="gramStart"/>
+      <w:r>
+        <w:t>additive</w:t>
+      </w:r>
+      <w:proofErr w:type="gramEnd"/>
+      <w:r>
+        <w:t xml:space="preserve"> or other methods (LASSO, ridge) from this topic:</w:t>
+      </w:r>
+    </w:p>
+    <w:p>
+      <w:pPr>
+        <w:spacing w:line="480" w:lineRule="auto"/>
+        <w:jc w:val="both"/>
+      </w:pPr>
+      <w:r>
+        <w:t>We will assess the association between death time and the baseline serum creatine level among those who died by the end of the study (n = 96). It is a quite small sample size.</w:t>
+      </w:r>
+    </w:p>
+    <w:p>
+      <w:pPr>
+        <w:spacing w:line="480" w:lineRule="auto"/>
+        <w:jc w:val="both"/>
+      </w:pPr>
+      <w:r>
+        <w:t>We first fitted a crude a linear model</w:t>
+      </w:r>
+    </w:p>
+    <w:p>
+      <w:pPr>
+        <w:spacing w:line="480" w:lineRule="auto"/>
+        <w:jc w:val="both"/>
+      </w:pPr>
+      <m:oMathPara>
+        <m:oMath>
+          <m:r>
+            <w:rPr>
+              <w:rFonts w:ascii="Cambria Math" w:hAnsi="Cambria Math"/>
+            </w:rPr>
+            <m:t>death tim</m:t>
+          </m:r>
+          <m:sSub>
+            <m:sSubPr>
+              <m:ctrlPr>
+                <w:rPr>
+                  <w:rFonts w:ascii="Cambria Math" w:hAnsi="Cambria Math"/>
+                  <w:i/>
+                </w:rPr>
+              </m:ctrlPr>
+            </m:sSubPr>
+            <m:e>
+              <m:r>
+                <w:rPr>
+                  <w:rFonts w:ascii="Cambria Math" w:hAnsi="Cambria Math"/>
+                </w:rPr>
+                <m:t>e</m:t>
+              </m:r>
+            </m:e>
+            <m:sub>
+              <m:r>
+                <w:rPr>
+                  <w:rFonts w:ascii="Cambria Math" w:hAnsi="Cambria Math"/>
+                </w:rPr>
+                <m:t>i</m:t>
+              </m:r>
+            </m:sub>
+          </m:sSub>
+          <m:r>
+            <w:rPr>
+              <w:rFonts w:ascii="Cambria Math" w:hAnsi="Cambria Math"/>
+            </w:rPr>
+            <m:t>=</m:t>
+          </m:r>
+          <m:sSub>
+            <m:sSubPr>
+              <m:ctrlPr>
+                <w:rPr>
+                  <w:rFonts w:ascii="Cambria Math" w:hAnsi="Cambria Math"/>
+                  <w:i/>
+                </w:rPr>
+              </m:ctrlPr>
+            </m:sSubPr>
+            <m:e>
+              <m:r>
+                <w:rPr>
+                  <w:rFonts w:ascii="Cambria Math" w:hAnsi="Cambria Math"/>
+                </w:rPr>
+                <m:t>β</m:t>
+              </m:r>
+            </m:e>
+            <m:sub>
+              <m:r>
+                <w:rPr>
+                  <w:rFonts w:ascii="Cambria Math" w:hAnsi="Cambria Math"/>
+                </w:rPr>
+                <m:t>0</m:t>
+              </m:r>
+            </m:sub>
+          </m:sSub>
+          <m:r>
+            <w:rPr>
+              <w:rFonts w:ascii="Cambria Math" w:hAnsi="Cambria Math"/>
+            </w:rPr>
+            <m:t>+</m:t>
+          </m:r>
+          <w:bookmarkStart w:id="2" w:name="_Hlk87004778"/>
+          <m:sSub>
+            <m:sSubPr>
+              <m:ctrlPr>
+                <w:rPr>
+                  <w:rFonts w:ascii="Cambria Math" w:hAnsi="Cambria Math"/>
+                  <w:i/>
+                </w:rPr>
+              </m:ctrlPr>
+            </m:sSubPr>
+            <m:e>
+              <m:r>
+                <w:rPr>
+                  <w:rFonts w:ascii="Cambria Math" w:hAnsi="Cambria Math"/>
+                </w:rPr>
+                <m:t>β</m:t>
+              </m:r>
+            </m:e>
+            <m:sub>
+              <m:r>
+                <w:rPr>
+                  <w:rFonts w:ascii="Cambria Math" w:hAnsi="Cambria Math"/>
+                </w:rPr>
+                <m:t>1</m:t>
+              </m:r>
+            </m:sub>
+          </m:sSub>
+          <w:bookmarkEnd w:id="2"/>
+          <m:r>
+            <w:rPr>
+              <w:rFonts w:ascii="Cambria Math" w:hAnsi="Cambria Math"/>
+            </w:rPr>
+            <m:t>seru</m:t>
+          </m:r>
+          <m:sSub>
+            <m:sSubPr>
+              <m:ctrlPr>
+                <w:rPr>
+                  <w:rFonts w:ascii="Cambria Math" w:hAnsi="Cambria Math"/>
+                  <w:i/>
+                </w:rPr>
+              </m:ctrlPr>
+            </m:sSubPr>
+            <m:e>
+              <m:r>
+                <w:rPr>
+                  <w:rFonts w:ascii="Cambria Math" w:hAnsi="Cambria Math"/>
+                </w:rPr>
+                <m:t>m c</m:t>
+              </m:r>
+              <m:r>
+                <w:rPr>
+                  <w:rFonts w:ascii="Cambria Math" w:hAnsi="Cambria Math"/>
+                </w:rPr>
+                <m:t>reatine,</m:t>
+              </m:r>
+            </m:e>
+            <m:sub>
+              <m:r>
+                <w:rPr>
+                  <w:rFonts w:ascii="Cambria Math" w:hAnsi="Cambria Math"/>
+                </w:rPr>
+                <m:t>i</m:t>
+              </m:r>
+            </m:sub>
+          </m:sSub>
+          <m:r>
+            <w:rPr>
+              <w:rFonts w:ascii="Cambria Math" w:hAnsi="Cambria Math"/>
+            </w:rPr>
+            <m:t>+</m:t>
+          </m:r>
+          <m:sSub>
+            <m:sSubPr>
+              <m:ctrlPr>
+                <w:rPr>
+                  <w:rFonts w:ascii="Cambria Math" w:eastAsia="SimSun" w:hAnsi="Cambria Math" w:cs="SimSun"/>
+                  <w:i/>
+                </w:rPr>
+              </m:ctrlPr>
+            </m:sSubPr>
+            <m:e>
+              <m:r>
+                <m:rPr>
+                  <m:sty m:val="p"/>
+                </m:rPr>
+                <w:rPr>
+                  <w:rFonts w:ascii="Cambria Math" w:eastAsia="SimSun" w:hAnsi="Cambria Math" w:cs="SimSun"/>
+                </w:rPr>
+                <m:t>ϵ</m:t>
+              </m:r>
+              <m:ctrlPr>
+                <w:rPr>
+                  <w:rFonts w:ascii="Cambria Math" w:hAnsi="Cambria Math"/>
+                  <w:i/>
+                </w:rPr>
+              </m:ctrlPr>
+            </m:e>
+            <m:sub>
+              <m:r>
+                <w:rPr>
+                  <w:rFonts w:ascii="Cambria Math" w:eastAsia="SimSun" w:hAnsi="Cambria Math" w:cs="SimSun"/>
+                </w:rPr>
+                <m:t>i</m:t>
+              </m:r>
+            </m:sub>
+          </m:sSub>
+        </m:oMath>
+      </m:oMathPara>
+    </w:p>
+    <w:p>
+      <w:pPr>
+        <w:spacing w:line="480" w:lineRule="auto"/>
+        <w:jc w:val="both"/>
+      </w:pPr>
+      <w:r>
+        <w:lastRenderedPageBreak/>
+        <w:t xml:space="preserve">The fitted results showed that the </w:t>
+      </w:r>
+      <m:oMath>
+        <m:sSub>
+          <m:sSubPr>
+            <m:ctrlPr>
+              <w:rPr>
+                <w:rFonts w:ascii="Cambria Math" w:eastAsiaTheme="minorEastAsia" w:hAnsi="Cambria Math"/>
+                <w:i/>
+              </w:rPr>
+            </m:ctrlPr>
+          </m:sSubPr>
+          <m:e>
+            <m:r>
+              <w:rPr>
+                <w:rFonts w:ascii="Cambria Math" w:hAnsi="Cambria Math"/>
+              </w:rPr>
+              <m:t>β</m:t>
+            </m:r>
+            <m:ctrlPr>
+              <w:rPr>
+                <w:rFonts w:ascii="Cambria Math" w:hAnsi="Cambria Math"/>
+                <w:i/>
+              </w:rPr>
+            </m:ctrlPr>
+          </m:e>
+          <m:sub>
+            <m:r>
+              <w:rPr>
+                <w:rFonts w:ascii="Cambria Math" w:eastAsiaTheme="minorEastAsia" w:hAnsi="Cambria Math" w:hint="eastAsia"/>
+              </w:rPr>
+              <m:t>1</m:t>
+            </m:r>
+          </m:sub>
+        </m:sSub>
+      </m:oMath>
+      <w:r>
+        <w:t xml:space="preserve"> is </w:t>
+      </w:r>
+      <w:r>
+        <w:t>0.6687</w:t>
+      </w:r>
+      <w:r>
+        <w:t>, with a p-value of 0.879. The results suggested that in the crude model there was no significant association between serum creatine level and death time among people who died by the end.</w:t>
+      </w:r>
+    </w:p>
+    <w:p>
+      <w:pPr>
+        <w:spacing w:line="480" w:lineRule="auto"/>
+        <w:jc w:val="both"/>
+      </w:pPr>
+      <w:r>
+        <w:t>We then fitted a multivariate linear model adjusting for other covariates. Since the sample size is relatively small, we utilize a lasso regression to help determine the covariate sets. Unfortunately, according to the results of lasso, it suggests that we should only include intercept term in our model, not very helpful.</w:t>
+      </w:r>
+    </w:p>
+    <w:p>
+      <w:pPr>
+        <w:spacing w:line="480" w:lineRule="auto"/>
+        <w:jc w:val="both"/>
+      </w:pPr>
+      <w:r>
+        <w:rPr>
+          <w:noProof/>
+        </w:rPr>
+        <w:drawing>
+          <wp:inline distT="0" distB="0" distL="0" distR="0" wp14:anchorId="43E24A4D" wp14:editId="0AB2B76A">
+            <wp:extent cx="5829805" cy="3581710"/>
+            <wp:effectExtent l="0" t="0" r="0" b="0"/>
+            <wp:docPr id="1" name="Picture 1" descr="图表, 直方图&#10;&#10;Description automatically generated"/>
+            <wp:cNvGraphicFramePr>
+              <a:graphicFrameLocks xmlns:a="http://schemas.openxmlformats.org/drawingml/2006/main" noChangeAspect="1"/>
+            </wp:cNvGraphicFramePr>
+            <a:graphic xmlns:a="http://schemas.openxmlformats.org/drawingml/2006/main">
+              <a:graphicData uri="http://schemas.openxmlformats.org/drawingml/2006/picture">
+                <pic:pic xmlns:pic="http://schemas.openxmlformats.org/drawingml/2006/picture">
+                  <pic:nvPicPr>
+                    <pic:cNvPr id="1" name="Picture 1" descr="图表, 直方图&#10;&#10;Description automatically generated"/>
+                    <pic:cNvPicPr/>
+                  </pic:nvPicPr>
+                  <pic:blipFill>
+                    <a:blip r:embed="rId7">
+                      <a:extLst>
+                        <a:ext uri="{28A0092B-C50C-407E-A947-70E740481C1C}">
+                          <a14:useLocalDpi xmlns:a14="http://schemas.microsoft.com/office/drawing/2010/main" val="0"/>
+                        </a:ext>
+                      </a:extLst>
+                    </a:blip>
+                    <a:stretch>
+                      <a:fillRect/>
+                    </a:stretch>
+                  </pic:blipFill>
+                  <pic:spPr>
+                    <a:xfrm>
+                      <a:off x="0" y="0"/>
+                      <a:ext cx="5829805" cy="3581710"/>
+                    </a:xfrm>
+                    <a:prstGeom prst="rect">
+                      <a:avLst/>
+                    </a:prstGeom>
+                  </pic:spPr>
+                </pic:pic>
+              </a:graphicData>
+            </a:graphic>
+          </wp:inline>
+        </w:drawing>
+      </w:r>
+    </w:p>
+    <w:p>
+      <w:pPr>
+        <w:spacing w:line="480" w:lineRule="auto"/>
+        <w:jc w:val="both"/>
+      </w:pPr>
+      <w:r>
+        <w:t>Then, we just adjusted for patients’ age and sex based on the background knowledge</w:t>
+      </w:r>
+    </w:p>
+    <w:p>
+      <w:pPr>
+        <w:spacing w:line="480" w:lineRule="auto"/>
+        <w:jc w:val="both"/>
+      </w:pPr>
+      <m:oMathPara>
+        <m:oMath>
+          <m:r>
+            <w:rPr>
+              <w:rFonts w:ascii="Cambria Math" w:hAnsi="Cambria Math"/>
+            </w:rPr>
+            <m:t>death</m:t>
+          </m:r>
+          <m:r>
+            <w:rPr>
+              <w:rFonts w:ascii="Cambria Math" w:hAnsi="Cambria Math"/>
+            </w:rPr>
+            <m:t xml:space="preserve"> </m:t>
+          </m:r>
+          <m:r>
+            <w:rPr>
+              <w:rFonts w:ascii="Cambria Math" w:hAnsi="Cambria Math"/>
+            </w:rPr>
+            <m:t>tim</m:t>
+          </m:r>
+          <m:sSub>
+            <m:sSubPr>
+              <m:ctrlPr>
+                <w:rPr>
+                  <w:rFonts w:ascii="Cambria Math" w:hAnsi="Cambria Math"/>
+                  <w:i/>
+                </w:rPr>
+              </m:ctrlPr>
+            </m:sSubPr>
+            <m:e>
+              <m:r>
+                <w:rPr>
+                  <w:rFonts w:ascii="Cambria Math" w:hAnsi="Cambria Math"/>
+                </w:rPr>
+                <m:t>e</m:t>
+              </m:r>
+            </m:e>
+            <m:sub>
+              <m:r>
+                <w:rPr>
+                  <w:rFonts w:ascii="Cambria Math" w:hAnsi="Cambria Math"/>
+                </w:rPr>
+                <m:t>i</m:t>
+              </m:r>
+            </m:sub>
+          </m:sSub>
+          <m:r>
+            <w:rPr>
+              <w:rFonts w:ascii="Cambria Math" w:hAnsi="Cambria Math"/>
+            </w:rPr>
+            <m:t>=</m:t>
+          </m:r>
+          <m:sSub>
+            <m:sSubPr>
+              <m:ctrlPr>
+                <w:rPr>
+                  <w:rFonts w:ascii="Cambria Math" w:hAnsi="Cambria Math"/>
+                  <w:i/>
+                </w:rPr>
+              </m:ctrlPr>
+            </m:sSubPr>
+            <m:e>
+              <m:r>
+                <w:rPr>
+                  <w:rFonts w:ascii="Cambria Math" w:hAnsi="Cambria Math"/>
+                </w:rPr>
+                <m:t>β</m:t>
+              </m:r>
+            </m:e>
+            <m:sub>
+              <m:r>
+                <w:rPr>
+                  <w:rFonts w:ascii="Cambria Math" w:hAnsi="Cambria Math"/>
+                </w:rPr>
+                <m:t>0</m:t>
+              </m:r>
+            </m:sub>
+          </m:sSub>
+          <m:r>
+            <w:rPr>
+              <w:rFonts w:ascii="Cambria Math" w:hAnsi="Cambria Math"/>
+            </w:rPr>
+            <m:t>+</m:t>
+          </m:r>
+          <m:sSub>
+            <m:sSubPr>
+              <m:ctrlPr>
+                <w:rPr>
+                  <w:rFonts w:ascii="Cambria Math" w:hAnsi="Cambria Math"/>
+                  <w:i/>
+                </w:rPr>
+              </m:ctrlPr>
+            </m:sSubPr>
+            <m:e>
+              <m:r>
+                <w:rPr>
+                  <w:rFonts w:ascii="Cambria Math" w:hAnsi="Cambria Math"/>
+                </w:rPr>
+                <m:t>β</m:t>
+              </m:r>
+            </m:e>
+            <m:sub>
+              <m:r>
+                <w:rPr>
+                  <w:rFonts w:ascii="Cambria Math" w:hAnsi="Cambria Math"/>
+                </w:rPr>
+                <m:t>1</m:t>
+              </m:r>
+            </m:sub>
+          </m:sSub>
+          <m:r>
+            <w:rPr>
+              <w:rFonts w:ascii="Cambria Math" w:hAnsi="Cambria Math"/>
+            </w:rPr>
+            <m:t>seru</m:t>
+          </m:r>
+          <m:sSub>
+            <m:sSubPr>
+              <m:ctrlPr>
+                <w:rPr>
+                  <w:rFonts w:ascii="Cambria Math" w:hAnsi="Cambria Math"/>
+                  <w:i/>
+                </w:rPr>
+              </m:ctrlPr>
+            </m:sSubPr>
+            <m:e>
+              <m:r>
+                <w:rPr>
+                  <w:rFonts w:ascii="Cambria Math" w:hAnsi="Cambria Math"/>
+                </w:rPr>
+                <m:t>m creatine</m:t>
+              </m:r>
+            </m:e>
+            <m:sub>
+              <m:r>
+                <w:rPr>
+                  <w:rFonts w:ascii="Cambria Math" w:hAnsi="Cambria Math"/>
+                </w:rPr>
+                <m:t>i</m:t>
+              </m:r>
+            </m:sub>
+          </m:sSub>
+          <m:r>
+            <w:rPr>
+              <w:rFonts w:ascii="Cambria Math" w:hAnsi="Cambria Math"/>
+            </w:rPr>
+            <m:t>+</m:t>
+          </m:r>
+          <m:sSub>
+            <m:sSubPr>
+              <m:ctrlPr>
+                <w:rPr>
+                  <w:rFonts w:ascii="Cambria Math" w:hAnsi="Cambria Math"/>
+                  <w:i/>
+                </w:rPr>
+              </m:ctrlPr>
+            </m:sSubPr>
+            <m:e>
+              <m:r>
+                <w:rPr>
+                  <w:rFonts w:ascii="Cambria Math" w:hAnsi="Cambria Math"/>
+                </w:rPr>
+                <m:t>β</m:t>
+              </m:r>
+            </m:e>
+            <m:sub>
+              <m:r>
+                <w:rPr>
+                  <w:rFonts w:ascii="Cambria Math" w:hAnsi="Cambria Math"/>
+                </w:rPr>
+                <m:t>2</m:t>
+              </m:r>
+            </m:sub>
+          </m:sSub>
+          <m:r>
+            <w:rPr>
+              <w:rFonts w:ascii="Cambria Math" w:hAnsi="Cambria Math"/>
+            </w:rPr>
+            <m:t>ag</m:t>
+          </m:r>
+          <m:sSub>
+            <m:sSubPr>
+              <m:ctrlPr>
+                <w:rPr>
+                  <w:rFonts w:ascii="Cambria Math" w:hAnsi="Cambria Math"/>
+                  <w:i/>
+                </w:rPr>
+              </m:ctrlPr>
+            </m:sSubPr>
+            <m:e>
+              <m:r>
+                <w:rPr>
+                  <w:rFonts w:ascii="Cambria Math" w:hAnsi="Cambria Math"/>
+                </w:rPr>
+                <m:t>e</m:t>
+              </m:r>
+            </m:e>
+            <m:sub>
+              <m:r>
+                <w:rPr>
+                  <w:rFonts w:ascii="Cambria Math" w:hAnsi="Cambria Math"/>
+                </w:rPr>
+                <m:t>i</m:t>
+              </m:r>
+            </m:sub>
+          </m:sSub>
+          <m:sSub>
+            <m:sSubPr>
+              <m:ctrlPr>
+                <w:rPr>
+                  <w:rFonts w:ascii="Cambria Math" w:hAnsi="Cambria Math"/>
+                  <w:i/>
+                </w:rPr>
+              </m:ctrlPr>
+            </m:sSubPr>
+            <m:e>
+              <m:r>
+                <w:rPr>
+                  <w:rFonts w:ascii="Cambria Math" w:hAnsi="Cambria Math"/>
+                </w:rPr>
+                <m:t>+</m:t>
+              </m:r>
+              <m:r>
+                <w:rPr>
+                  <w:rFonts w:ascii="Cambria Math" w:hAnsi="Cambria Math"/>
+                </w:rPr>
+                <m:t>β</m:t>
+              </m:r>
+            </m:e>
+            <m:sub>
+              <m:r>
+                <w:rPr>
+                  <w:rFonts w:ascii="Cambria Math" w:hAnsi="Cambria Math"/>
+                </w:rPr>
+                <m:t>3</m:t>
+              </m:r>
+            </m:sub>
+          </m:sSub>
+          <m:r>
+            <w:rPr>
+              <w:rFonts w:ascii="Cambria Math" w:hAnsi="Cambria Math"/>
+            </w:rPr>
+            <m:t>Se</m:t>
+          </m:r>
+          <m:sSub>
+            <m:sSubPr>
+              <m:ctrlPr>
+                <w:rPr>
+                  <w:rFonts w:ascii="Cambria Math" w:eastAsiaTheme="minorEastAsia" w:hAnsi="Cambria Math"/>
+                  <w:i/>
+                </w:rPr>
+              </m:ctrlPr>
+            </m:sSubPr>
+            <m:e>
+              <m:r>
+                <w:rPr>
+                  <w:rFonts w:ascii="Cambria Math" w:eastAsiaTheme="minorEastAsia" w:hAnsi="Cambria Math" w:hint="eastAsia"/>
+                </w:rPr>
+                <m:t>x</m:t>
+              </m:r>
+              <m:ctrlPr>
+                <w:rPr>
+                  <w:rFonts w:ascii="Cambria Math" w:eastAsiaTheme="minorEastAsia" w:hAnsi="Cambria Math" w:hint="eastAsia"/>
+                  <w:i/>
+                </w:rPr>
+              </m:ctrlPr>
+            </m:e>
+            <m:sub>
+              <m:r>
+                <w:rPr>
+                  <w:rFonts w:ascii="Cambria Math" w:eastAsiaTheme="minorEastAsia" w:hAnsi="Cambria Math"/>
+                </w:rPr>
+                <m:t>i</m:t>
+              </m:r>
+            </m:sub>
+          </m:sSub>
+          <m:r>
+            <w:rPr>
+              <w:rFonts w:ascii="Cambria Math" w:hAnsi="Cambria Math"/>
+            </w:rPr>
+            <m:t>+</m:t>
+          </m:r>
+          <m:sSub>
+            <m:sSubPr>
+              <m:ctrlPr>
+                <w:rPr>
+                  <w:rFonts w:ascii="Cambria Math" w:eastAsia="SimSun" w:hAnsi="Cambria Math" w:cs="SimSun"/>
+                  <w:i/>
+                </w:rPr>
+              </m:ctrlPr>
+            </m:sSubPr>
+            <m:e>
+              <m:r>
+                <m:rPr>
+                  <m:sty m:val="p"/>
+                </m:rPr>
+                <w:rPr>
+                  <w:rFonts w:ascii="Cambria Math" w:eastAsia="SimSun" w:hAnsi="Cambria Math" w:cs="SimSun"/>
+                </w:rPr>
+                <m:t>ϵ</m:t>
+              </m:r>
+              <m:ctrlPr>
+                <w:rPr>
+                  <w:rFonts w:ascii="Cambria Math" w:hAnsi="Cambria Math"/>
+                  <w:i/>
+                </w:rPr>
+              </m:ctrlPr>
+            </m:e>
+            <m:sub>
+              <m:r>
+                <w:rPr>
+                  <w:rFonts w:ascii="Cambria Math" w:eastAsia="SimSun" w:hAnsi="Cambria Math" w:cs="SimSun"/>
+                </w:rPr>
+                <m:t>i</m:t>
+              </m:r>
+            </m:sub>
+          </m:sSub>
+        </m:oMath>
+      </m:oMathPara>
+    </w:p>
+    <w:p>
+      <w:pPr>
+        <w:spacing w:line="480" w:lineRule="auto"/>
+        <w:jc w:val="both"/>
+      </w:pPr>
+      <w:r>
+        <w:t>Again</w:t>
+      </w:r>
+      <w:r>
+        <w:t>,</w:t>
+      </w:r>
+      <w:r>
+        <w:t xml:space="preserve"> the results showed that there was no significant association between serum creatine level and </w:t>
+      </w:r>
+      <w:r>
+        <w:t xml:space="preserve">death time, with </w:t>
+      </w:r>
+      <m:oMath>
+        <m:sSub>
+          <m:sSubPr>
+            <m:ctrlPr>
+              <w:rPr>
+                <w:rFonts w:ascii="Cambria Math" w:eastAsiaTheme="minorEastAsia" w:hAnsi="Cambria Math"/>
+                <w:i/>
+              </w:rPr>
+            </m:ctrlPr>
+          </m:sSubPr>
+          <m:e>
+            <m:r>
+              <w:rPr>
+                <w:rFonts w:ascii="Cambria Math" w:hAnsi="Cambria Math"/>
+              </w:rPr>
+              <m:t>β</m:t>
+            </m:r>
+            <m:ctrlPr>
+              <w:rPr>
+                <w:rFonts w:ascii="Cambria Math" w:hAnsi="Cambria Math"/>
+                <w:i/>
+              </w:rPr>
+            </m:ctrlPr>
+          </m:e>
+          <m:sub>
+            <m:r>
+              <w:rPr>
+                <w:rFonts w:ascii="Cambria Math" w:eastAsiaTheme="minorEastAsia" w:hAnsi="Cambria Math" w:hint="eastAsia"/>
+              </w:rPr>
+              <m:t>1</m:t>
+            </m:r>
+          </m:sub>
+        </m:sSub>
+      </m:oMath>
+      <w:r>
+        <w:t xml:space="preserve"> </w:t>
+      </w:r>
+      <w:r>
+        <w:t>equal to</w:t>
+      </w:r>
+      <w:r>
+        <w:t xml:space="preserve"> 1.1688</w:t>
+      </w:r>
+      <w:r>
+        <w:t xml:space="preserve">, </w:t>
+      </w:r>
+      <w:r>
+        <w:t xml:space="preserve">the </w:t>
+      </w:r>
+      <w:r>
+        <w:t xml:space="preserve">p-value </w:t>
+      </w:r>
+      <w:r>
+        <w:t>equal to</w:t>
+      </w:r>
+      <w:r>
+        <w:t xml:space="preserve"> 0.8</w:t>
+      </w:r>
+      <w:r>
+        <w:t>0.</w:t>
+      </w:r>
+    </w:p>
+    <w:p>
+      <w:pPr>
+        <w:spacing w:line="480" w:lineRule="auto"/>
+        <w:jc w:val="both"/>
+      </w:pPr>
+      <w:r>
+        <w:t>Based on this result, we performed some model diagnostics, using studentized residuals.</w:t>
+      </w:r>
+    </w:p>
+    <w:p>
+      <w:pPr>
+        <w:spacing w:line="480" w:lineRule="auto"/>
+        <w:jc w:val="center"/>
+      </w:pPr>
+      <w:r>
+        <w:rPr>
+          <w:noProof/>
+        </w:rPr>
+        <w:lastRenderedPageBreak/>
+        <w:drawing>
+          <wp:inline distT="0" distB="0" distL="0" distR="0" wp14:anchorId="47A05D02" wp14:editId="3BC7C4F5">
+            <wp:extent cx="4359160" cy="2679860"/>
+            <wp:effectExtent l="0" t="0" r="3810" b="6350"/>
+            <wp:docPr id="2" name="Picture 2" descr="图表&#10;&#10;Description automatically generated"/>
+            <wp:cNvGraphicFramePr>
+              <a:graphicFrameLocks xmlns:a="http://schemas.openxmlformats.org/drawingml/2006/main" noChangeAspect="1"/>
+            </wp:cNvGraphicFramePr>
+            <a:graphic xmlns:a="http://schemas.openxmlformats.org/drawingml/2006/main">
+              <a:graphicData uri="http://schemas.openxmlformats.org/drawingml/2006/picture">
+                <pic:pic xmlns:pic="http://schemas.openxmlformats.org/drawingml/2006/picture">
+                  <pic:nvPicPr>
+                    <pic:cNvPr id="2" name="Picture 2" descr="图表&#10;&#10;Description automatically generated"/>
+                    <pic:cNvPicPr/>
+                  </pic:nvPicPr>
+                  <pic:blipFill rotWithShape="1">
+                    <a:blip r:embed="rId8">
+                      <a:extLst>
+                        <a:ext uri="{28A0092B-C50C-407E-A947-70E740481C1C}">
+                          <a14:useLocalDpi xmlns:a14="http://schemas.microsoft.com/office/drawing/2010/main" val="0"/>
+                        </a:ext>
+                      </a:extLst>
+                    </a:blip>
+                    <a:srcRect l="809" r="1307" b="2358"/>
+                    <a:stretch/>
+                  </pic:blipFill>
+                  <pic:spPr bwMode="auto">
+                    <a:xfrm>
+                      <a:off x="0" y="0"/>
+                      <a:ext cx="4369686" cy="2686331"/>
+                    </a:xfrm>
+                    <a:prstGeom prst="rect">
+                      <a:avLst/>
+                    </a:prstGeom>
+                    <a:ln>
+                      <a:noFill/>
+                    </a:ln>
+                    <a:extLst>
+                      <a:ext uri="{53640926-AAD7-44D8-BBD7-CCE9431645EC}">
+                        <a14:shadowObscured xmlns:a14="http://schemas.microsoft.com/office/drawing/2010/main"/>
+                      </a:ext>
+                    </a:extLst>
+                  </pic:spPr>
+                </pic:pic>
+              </a:graphicData>
+            </a:graphic>
+          </wp:inline>
+        </w:drawing>
+      </w:r>
+    </w:p>
+    <w:p>
+      <w:pPr>
+        <w:spacing w:line="480" w:lineRule="auto"/>
+        <w:jc w:val="both"/>
+      </w:pPr>
+      <w:r>
+        <w:t>Clearly the residuals were not normally distributed, violating the normality assumption underlying the linear regression. They were also linearly associated with the outcome (death time), indicating there were some unmeasured important factors determining the death time.</w:t>
+      </w:r>
+    </w:p>
+    <w:p>
+      <w:pPr>
+        <w:spacing w:line="480" w:lineRule="auto"/>
+        <w:jc w:val="center"/>
+      </w:pPr>
+      <w:r>
+        <w:rPr>
+          <w:noProof/>
+        </w:rPr>
+        <w:drawing>
+          <wp:inline distT="0" distB="0" distL="0" distR="0" wp14:anchorId="3A07BBC5" wp14:editId="271E1569">
+            <wp:extent cx="4153582" cy="2616254"/>
+            <wp:effectExtent l="0" t="0" r="0" b="0"/>
+            <wp:docPr id="3" name="Picture 3" descr="图表, 散点图&#10;&#10;Description automatically generated"/>
+            <wp:cNvGraphicFramePr>
+              <a:graphicFrameLocks xmlns:a="http://schemas.openxmlformats.org/drawingml/2006/main" noChangeAspect="1"/>
+            </wp:cNvGraphicFramePr>
+            <a:graphic xmlns:a="http://schemas.openxmlformats.org/drawingml/2006/main">
+              <a:graphicData uri="http://schemas.openxmlformats.org/drawingml/2006/picture">
+                <pic:pic xmlns:pic="http://schemas.openxmlformats.org/drawingml/2006/picture">
+                  <pic:nvPicPr>
+                    <pic:cNvPr id="3" name="Picture 3" descr="图表, 散点图&#10;&#10;Description automatically generated"/>
+                    <pic:cNvPicPr/>
+                  </pic:nvPicPr>
+                  <pic:blipFill>
+                    <a:blip r:embed="rId9">
+                      <a:extLst>
+                        <a:ext uri="{28A0092B-C50C-407E-A947-70E740481C1C}">
+                          <a14:useLocalDpi xmlns:a14="http://schemas.microsoft.com/office/drawing/2010/main" val="0"/>
+                        </a:ext>
+                      </a:extLst>
+                    </a:blip>
+                    <a:stretch>
+                      <a:fillRect/>
+                    </a:stretch>
+                  </pic:blipFill>
+                  <pic:spPr>
+                    <a:xfrm>
+                      <a:off x="0" y="0"/>
+                      <a:ext cx="4161176" cy="2621037"/>
+                    </a:xfrm>
+                    <a:prstGeom prst="rect">
+                      <a:avLst/>
+                    </a:prstGeom>
+                  </pic:spPr>
+                </pic:pic>
+              </a:graphicData>
+            </a:graphic>
+          </wp:inline>
+        </w:drawing>
+      </w:r>
+    </w:p>
+    <w:p>
+      <w:pPr>
+        <w:spacing w:line="480" w:lineRule="auto"/>
+        <w:jc w:val="both"/>
+      </w:pPr>
+      <w:r>
+        <w:t xml:space="preserve">In summary, among patients who finally died at the end of the study, their death time was not associated with their baseline serum creatine </w:t>
+      </w:r>
+      <w:proofErr w:type="spellStart"/>
+      <w:r>
+        <w:t>lefvel</w:t>
+      </w:r>
+      <w:proofErr w:type="spellEnd"/>
+      <w:r>
+        <w:t>.</w:t>
+      </w:r>
+    </w:p>
+    <w:p>
+      <w:pPr>
+        <w:spacing w:line="480" w:lineRule="auto"/>
+        <w:jc w:val="both"/>
+      </w:pPr>
+      <w:r>
+        <w:t xml:space="preserve">b. </w:t>
+      </w:r>
+      <w:r>
+        <w:t>Logistic, multinomial, ordinal:</w:t>
+      </w:r>
+    </w:p>
+    <w:p>
+      <w:pPr>
+        <w:spacing w:line="480" w:lineRule="auto"/>
+        <w:jc w:val="both"/>
+      </w:pPr>
+      <w:r>
+        <w:lastRenderedPageBreak/>
+        <w:t>We modeled the association between death by 30 days (“</w:t>
+      </w:r>
+      <w:r>
+        <w:t>Death 30-day</w:t>
+      </w:r>
+      <w:r>
+        <w:t>”, binary variable) and serum creatine level. A total of 6 participants were lost to follow-ups before the 30 days. We excluded them from the data set in this analysis.</w:t>
+      </w:r>
+    </w:p>
+    <w:p>
+      <w:pPr>
+        <w:spacing w:line="480" w:lineRule="auto"/>
+        <w:jc w:val="both"/>
+      </w:pPr>
+      <w:r>
+        <w:t xml:space="preserve">Let </w:t>
+      </w:r>
+      <m:oMath>
+        <m:r>
+          <w:rPr>
+            <w:rFonts w:ascii="Cambria Math" w:hAnsi="Cambria Math"/>
+          </w:rPr>
+          <m:t>p</m:t>
+        </m:r>
+      </m:oMath>
+      <w:r>
+        <w:t xml:space="preserve"> denote the probability of </w:t>
+      </w:r>
+      <w:r>
+        <w:t>Death 30-day</w:t>
+      </w:r>
+    </w:p>
+    <w:p>
+      <w:pPr>
+        <w:spacing w:line="480" w:lineRule="auto"/>
+        <w:jc w:val="both"/>
+      </w:pPr>
+      <w:r>
+        <w:t>In a crude model,</w:t>
+      </w:r>
+    </w:p>
+    <w:p>
+      <w:pPr>
+        <w:spacing w:line="480" w:lineRule="auto"/>
+        <w:jc w:val="both"/>
+      </w:pPr>
+      <m:oMathPara>
+        <m:oMath>
+          <m:r>
+            <w:rPr>
+              <w:rFonts w:ascii="Cambria Math" w:hAnsi="Cambria Math"/>
+            </w:rPr>
+            <m:t>log</m:t>
+          </m:r>
+          <m:d>
+            <m:dPr>
+              <m:ctrlPr>
+                <w:rPr>
+                  <w:rFonts w:ascii="Cambria Math" w:hAnsi="Cambria Math"/>
+                  <w:i/>
+                </w:rPr>
+              </m:ctrlPr>
+            </m:dPr>
+            <m:e>
+              <m:f>
+                <m:fPr>
+                  <m:ctrlPr>
+                    <w:rPr>
+                      <w:rFonts w:ascii="Cambria Math" w:hAnsi="Cambria Math"/>
+                    </w:rPr>
+                  </m:ctrlPr>
+                </m:fPr>
+                <m:num>
+                  <m:sSub>
+                    <m:sSubPr>
+                      <m:ctrlPr>
+                        <w:rPr>
+                          <w:rFonts w:ascii="Cambria Math" w:hAnsi="Cambria Math"/>
+                          <w:i/>
+                        </w:rPr>
+                      </m:ctrlPr>
+                    </m:sSubPr>
+                    <m:e>
+                      <m:r>
+                        <w:rPr>
+                          <w:rFonts w:ascii="Cambria Math" w:hAnsi="Cambria Math"/>
+                        </w:rPr>
+                        <m:t>p</m:t>
+                      </m:r>
+                    </m:e>
+                    <m:sub>
+                      <m:r>
+                        <w:rPr>
+                          <w:rFonts w:ascii="Cambria Math" w:hAnsi="Cambria Math"/>
+                        </w:rPr>
+                        <m:t>i</m:t>
+                      </m:r>
+                    </m:sub>
+                  </m:sSub>
+                  <m:ctrlPr>
+                    <w:rPr>
+                      <w:rFonts w:ascii="Cambria Math" w:hAnsi="Cambria Math"/>
+                      <w:i/>
+                    </w:rPr>
+                  </m:ctrlPr>
+                </m:num>
+                <m:den>
+                  <m:r>
+                    <w:rPr>
+                      <w:rFonts w:ascii="Cambria Math" w:hAnsi="Cambria Math"/>
+                    </w:rPr>
+                    <m:t>1-</m:t>
+                  </m:r>
+                  <m:sSub>
+                    <m:sSubPr>
+                      <m:ctrlPr>
+                        <w:rPr>
+                          <w:rFonts w:ascii="Cambria Math" w:hAnsi="Cambria Math"/>
+                          <w:i/>
+                        </w:rPr>
+                      </m:ctrlPr>
+                    </m:sSubPr>
+                    <m:e>
+                      <m:r>
+                        <w:rPr>
+                          <w:rFonts w:ascii="Cambria Math" w:hAnsi="Cambria Math"/>
+                        </w:rPr>
+                        <m:t>p</m:t>
+                      </m:r>
+                    </m:e>
+                    <m:sub>
+                      <m:r>
+                        <w:rPr>
+                          <w:rFonts w:ascii="Cambria Math" w:hAnsi="Cambria Math"/>
+                        </w:rPr>
+                        <m:t>i</m:t>
+                      </m:r>
+                    </m:sub>
+                  </m:sSub>
+                  <m:ctrlPr>
+                    <w:rPr>
+                      <w:rFonts w:ascii="Cambria Math" w:hAnsi="Cambria Math"/>
+                      <w:i/>
+                    </w:rPr>
+                  </m:ctrlPr>
+                </m:den>
+              </m:f>
+            </m:e>
+          </m:d>
+          <m:r>
+            <w:rPr>
+              <w:rFonts w:ascii="Cambria Math" w:hAnsi="Cambria Math"/>
+            </w:rPr>
+            <m:t>=</m:t>
+          </m:r>
+          <m:sSub>
+            <m:sSubPr>
+              <m:ctrlPr>
+                <w:rPr>
+                  <w:rFonts w:ascii="Cambria Math" w:hAnsi="Cambria Math"/>
+                  <w:i/>
+                </w:rPr>
+              </m:ctrlPr>
+            </m:sSubPr>
+            <m:e>
+              <m:r>
+                <w:rPr>
+                  <w:rFonts w:ascii="Cambria Math" w:hAnsi="Cambria Math"/>
+                </w:rPr>
+                <m:t>β</m:t>
+              </m:r>
+            </m:e>
+            <m:sub>
+              <m:r>
+                <w:rPr>
+                  <w:rFonts w:ascii="Cambria Math" w:hAnsi="Cambria Math"/>
+                </w:rPr>
+                <m:t>0</m:t>
+              </m:r>
+            </m:sub>
+          </m:sSub>
+          <m:r>
+            <w:rPr>
+              <w:rFonts w:ascii="Cambria Math" w:hAnsi="Cambria Math"/>
+            </w:rPr>
+            <m:t>+</m:t>
+          </m:r>
+          <m:sSub>
+            <m:sSubPr>
+              <m:ctrlPr>
+                <w:rPr>
+                  <w:rFonts w:ascii="Cambria Math" w:hAnsi="Cambria Math"/>
+                  <w:i/>
+                </w:rPr>
+              </m:ctrlPr>
+            </m:sSubPr>
+            <m:e>
+              <m:r>
+                <w:rPr>
+                  <w:rFonts w:ascii="Cambria Math" w:hAnsi="Cambria Math"/>
+                </w:rPr>
+                <m:t>β</m:t>
+              </m:r>
+            </m:e>
+            <m:sub>
+              <m:r>
+                <w:rPr>
+                  <w:rFonts w:ascii="Cambria Math" w:hAnsi="Cambria Math"/>
+                </w:rPr>
+                <m:t>1</m:t>
+              </m:r>
+            </m:sub>
+          </m:sSub>
+          <m:r>
+            <w:rPr>
+              <w:rFonts w:ascii="Cambria Math" w:hAnsi="Cambria Math"/>
+            </w:rPr>
+            <m:t>seru</m:t>
+          </m:r>
+          <m:sSub>
+            <m:sSubPr>
+              <m:ctrlPr>
+                <w:rPr>
+                  <w:rFonts w:ascii="Cambria Math" w:hAnsi="Cambria Math"/>
+                  <w:i/>
+                </w:rPr>
+              </m:ctrlPr>
+            </m:sSubPr>
+            <m:e>
+              <m:r>
+                <w:rPr>
+                  <w:rFonts w:ascii="Cambria Math" w:hAnsi="Cambria Math"/>
+                </w:rPr>
+                <m:t>m creatine</m:t>
+              </m:r>
+            </m:e>
+            <m:sub>
+              <m:r>
+                <w:rPr>
+                  <w:rFonts w:ascii="Cambria Math" w:hAnsi="Cambria Math"/>
+                </w:rPr>
+                <m:t>i</m:t>
+              </m:r>
+            </m:sub>
+          </m:sSub>
+        </m:oMath>
+      </m:oMathPara>
+    </w:p>
+    <w:p>
+      <w:pPr>
+        <w:spacing w:line="480" w:lineRule="auto"/>
+        <w:jc w:val="both"/>
+      </w:pPr>
+      <w:r>
+        <w:t xml:space="preserve">The estimated OR for a 1 mg/dL increment in serum creatine level for Death 30-day is </w:t>
+      </w:r>
+      <w:r>
+        <w:t>1.44</w:t>
+      </w:r>
+      <w:r>
+        <w:t xml:space="preserve"> (95% CI 1.12 to 1.89). It meant that high level of serum creatine value is harmful for patients with heart failure.</w:t>
+      </w:r>
+    </w:p>
+    <w:p>
+      <w:pPr>
+        <w:spacing w:line="480" w:lineRule="auto"/>
+        <w:jc w:val="both"/>
+      </w:pPr>
+      <w:r>
+        <w:t>In multivariate adjusted logistic model, we will first use lasso regression to help us determine the appropriate covariate sets.</w:t>
+      </w:r>
+    </w:p>
+    <w:p>
+      <w:pPr>
+        <w:spacing w:line="480" w:lineRule="auto"/>
+        <w:jc w:val="center"/>
+      </w:pPr>
+      <w:r>
+        <w:rPr>
+          <w:noProof/>
+        </w:rPr>
+        <w:drawing>
+          <wp:inline distT="0" distB="0" distL="0" distR="0" wp14:anchorId="7F41D393" wp14:editId="4975D19B">
+            <wp:extent cx="4803560" cy="2983975"/>
+            <wp:effectExtent l="0" t="0" r="0" b="6985"/>
+            <wp:docPr id="5" name="Picture 5" descr="图表, 直方图&#10;&#10;Description automatically generated"/>
+            <wp:cNvGraphicFramePr>
+              <a:graphicFrameLocks xmlns:a="http://schemas.openxmlformats.org/drawingml/2006/main" noChangeAspect="1"/>
+            </wp:cNvGraphicFramePr>
+            <a:graphic xmlns:a="http://schemas.openxmlformats.org/drawingml/2006/main">
+              <a:graphicData uri="http://schemas.openxmlformats.org/drawingml/2006/picture">
+                <pic:pic xmlns:pic="http://schemas.openxmlformats.org/drawingml/2006/picture">
+                  <pic:nvPicPr>
+                    <pic:cNvPr id="5" name="Picture 5" descr="图表, 直方图&#10;&#10;Description automatically generated"/>
+                    <pic:cNvPicPr/>
+                  </pic:nvPicPr>
+                  <pic:blipFill rotWithShape="1">
+                    <a:blip r:embed="rId10">
+                      <a:extLst>
+                        <a:ext uri="{28A0092B-C50C-407E-A947-70E740481C1C}">
+                          <a14:useLocalDpi xmlns:a14="http://schemas.microsoft.com/office/drawing/2010/main" val="0"/>
+                        </a:ext>
+                      </a:extLst>
+                    </a:blip>
+                    <a:srcRect l="1068"/>
+                    <a:stretch/>
+                  </pic:blipFill>
+                  <pic:spPr bwMode="auto">
+                    <a:xfrm>
+                      <a:off x="0" y="0"/>
+                      <a:ext cx="4809186" cy="2987470"/>
+                    </a:xfrm>
+                    <a:prstGeom prst="rect">
+                      <a:avLst/>
+                    </a:prstGeom>
+                    <a:ln>
+                      <a:noFill/>
+                    </a:ln>
+                    <a:extLst>
+                      <a:ext uri="{53640926-AAD7-44D8-BBD7-CCE9431645EC}">
+                        <a14:shadowObscured xmlns:a14="http://schemas.microsoft.com/office/drawing/2010/main"/>
+                      </a:ext>
+                    </a:extLst>
+                  </pic:spPr>
+                </pic:pic>
+              </a:graphicData>
+            </a:graphic>
+          </wp:inline>
+        </w:drawing>
+      </w:r>
+    </w:p>
+    <w:p>
+      <w:pPr>
+        <w:spacing w:line="480" w:lineRule="auto"/>
+        <w:jc w:val="both"/>
+      </w:pPr>
+      <w:r>
+        <w:t xml:space="preserve">According to the cross-validation results using (MSE as the metric), the optimal number of covariates was 6 and were listed in the table below. To justify the lasso results, along the axis of </w:t>
+      </w:r>
+      <m:oMath>
+        <m:r>
+          <m:rPr>
+            <m:sty m:val="p"/>
+          </m:rPr>
+          <w:rPr>
+            <w:rFonts w:ascii="Cambria Math" w:hAnsi="Cambria Math"/>
+          </w:rPr>
+          <w:lastRenderedPageBreak/>
+          <m:t>λ</m:t>
+        </m:r>
+      </m:oMath>
+      <w:r>
+        <w:t>, we put a covariate into the covariate set and exclude a covariate out of the set. Then we perform logistic regressions for those three covariates sets and compare their results.</w:t>
+      </w:r>
+    </w:p>
+    <w:tbl>
+      <w:tblPr>
+        <w:tblStyle w:val="TableGrid"/>
+        <w:tblW w:w="0" w:type="auto"/>
+        <w:tblBorders>
+          <w:top w:val="none" w:sz="0" w:space="0" w:color="auto"/>
+          <w:left w:val="none" w:sz="0" w:space="0" w:color="auto"/>
+          <w:bottom w:val="none" w:sz="0" w:space="0" w:color="auto"/>
+          <w:right w:val="none" w:sz="0" w:space="0" w:color="auto"/>
+          <w:insideH w:val="none" w:sz="0" w:space="0" w:color="auto"/>
+          <w:insideV w:val="none" w:sz="0" w:space="0" w:color="auto"/>
+        </w:tblBorders>
+        <w:tblLook w:val="04A0" w:firstRow="1" w:lastRow="0" w:firstColumn="1" w:lastColumn="0" w:noHBand="0" w:noVBand="1"/>
+      </w:tblPr>
+      <w:tblGrid>
+        <w:gridCol w:w="2337"/>
+        <w:gridCol w:w="2337"/>
+        <w:gridCol w:w="2338"/>
+        <w:gridCol w:w="2338"/>
+      </w:tblGrid>
+      <w:tr>
+        <w:tc>
+          <w:tcPr>
+            <w:tcW w:w="2337" w:type="dxa"/>
+            <w:tcBorders>
+              <w:top w:val="single" w:sz="4" w:space="0" w:color="auto"/>
+              <w:bottom w:val="single" w:sz="4" w:space="0" w:color="auto"/>
+            </w:tcBorders>
+          </w:tcPr>
+          <w:p>
+            <w:pPr>
+              <w:spacing w:line="480" w:lineRule="auto"/>
+              <w:jc w:val="both"/>
+            </w:pPr>
+          </w:p>
+        </w:tc>
+        <w:tc>
+          <w:tcPr>
+            <w:tcW w:w="2337" w:type="dxa"/>
+            <w:tcBorders>
+              <w:top w:val="single" w:sz="4" w:space="0" w:color="auto"/>
+              <w:bottom w:val="single" w:sz="4" w:space="0" w:color="auto"/>
+            </w:tcBorders>
+          </w:tcPr>
+          <w:p>
+            <w:pPr>
+              <w:spacing w:line="480" w:lineRule="auto"/>
+              <w:jc w:val="both"/>
+              <w:rPr>
+                <w:rFonts w:eastAsiaTheme="minorEastAsia" w:hint="eastAsia"/>
+              </w:rPr>
+            </w:pPr>
+            <w:r>
+              <w:t>Model 1</w:t>
+            </w:r>
+          </w:p>
+        </w:tc>
+        <w:tc>
+          <w:tcPr>
+            <w:tcW w:w="2338" w:type="dxa"/>
+            <w:tcBorders>
+              <w:top w:val="single" w:sz="4" w:space="0" w:color="auto"/>
+              <w:bottom w:val="single" w:sz="4" w:space="0" w:color="auto"/>
+            </w:tcBorders>
+          </w:tcPr>
+          <w:p>
+            <w:pPr>
+              <w:spacing w:line="480" w:lineRule="auto"/>
+              <w:jc w:val="both"/>
+            </w:pPr>
+            <w:r>
+              <w:t>Model 2</w:t>
+            </w:r>
+          </w:p>
+        </w:tc>
+        <w:tc>
+          <w:tcPr>
+            <w:tcW w:w="2338" w:type="dxa"/>
+            <w:tcBorders>
+              <w:top w:val="single" w:sz="4" w:space="0" w:color="auto"/>
+              <w:bottom w:val="single" w:sz="4" w:space="0" w:color="auto"/>
+            </w:tcBorders>
+          </w:tcPr>
+          <w:p>
+            <w:pPr>
+              <w:spacing w:line="480" w:lineRule="auto"/>
+              <w:jc w:val="both"/>
+            </w:pPr>
+            <w:r>
+              <w:t>Model 3</w:t>
+            </w:r>
+          </w:p>
+        </w:tc>
+      </w:tr>
+      <w:tr>
+        <w:tc>
+          <w:tcPr>
+            <w:tcW w:w="2337" w:type="dxa"/>
+            <w:tcBorders>
+              <w:top w:val="single" w:sz="4" w:space="0" w:color="auto"/>
+            </w:tcBorders>
+          </w:tcPr>
+          <w:p>
+            <w:pPr>
+              <w:spacing w:line="480" w:lineRule="auto"/>
+              <w:jc w:val="both"/>
+            </w:pPr>
+            <w:r>
+              <w:t>OR for 1 mg</w:t>
+            </w:r>
+            <w:r>
+              <w:rPr>
+                <w:rFonts w:eastAsiaTheme="minorEastAsia" w:hint="eastAsia"/>
+              </w:rPr>
+              <w:t>/</w:t>
+            </w:r>
+            <w:r>
+              <w:rPr>
+                <w:rFonts w:eastAsiaTheme="minorEastAsia"/>
+              </w:rPr>
+              <w:t>dL in serum creatine</w:t>
+            </w:r>
+          </w:p>
+        </w:tc>
+        <w:tc>
+          <w:tcPr>
+            <w:tcW w:w="2337" w:type="dxa"/>
+            <w:tcBorders>
+              <w:top w:val="single" w:sz="4" w:space="0" w:color="auto"/>
+            </w:tcBorders>
+          </w:tcPr>
+          <w:p>
+            <w:pPr>
+              <w:spacing w:line="480" w:lineRule="auto"/>
+              <w:jc w:val="both"/>
+            </w:pPr>
+            <w:r>
+              <w:t>1.32 (0.98, 1.78)</w:t>
+            </w:r>
+          </w:p>
+        </w:tc>
+        <w:tc>
+          <w:tcPr>
+            <w:tcW w:w="2338" w:type="dxa"/>
+            <w:tcBorders>
+              <w:top w:val="single" w:sz="4" w:space="0" w:color="auto"/>
+            </w:tcBorders>
+          </w:tcPr>
+          <w:p>
+            <w:pPr>
+              <w:spacing w:line="480" w:lineRule="auto"/>
+              <w:jc w:val="both"/>
+            </w:pPr>
+            <w:r>
+              <w:t>1.32 (0.98, 1.78)</w:t>
+            </w:r>
+          </w:p>
+        </w:tc>
+        <w:tc>
+          <w:tcPr>
+            <w:tcW w:w="2338" w:type="dxa"/>
+            <w:tcBorders>
+              <w:top w:val="single" w:sz="4" w:space="0" w:color="auto"/>
+            </w:tcBorders>
+          </w:tcPr>
+          <w:p>
+            <w:pPr>
+              <w:spacing w:line="480" w:lineRule="auto"/>
+              <w:jc w:val="both"/>
+            </w:pPr>
+            <w:r>
+              <w:t>1.32 (0.98, 1.78)</w:t>
+            </w:r>
+          </w:p>
+        </w:tc>
+      </w:tr>
+      <w:tr>
+        <w:tc>
+          <w:tcPr>
+            <w:tcW w:w="2337" w:type="dxa"/>
+          </w:tcPr>
+          <w:p>
+            <w:pPr>
+              <w:spacing w:line="480" w:lineRule="auto"/>
+              <w:jc w:val="both"/>
+            </w:pPr>
+            <w:r>
+              <w:t>Adjusted variables</w:t>
+            </w:r>
+          </w:p>
+        </w:tc>
+        <w:tc>
+          <w:tcPr>
+            <w:tcW w:w="2337" w:type="dxa"/>
+          </w:tcPr>
+          <w:p>
+            <w:pPr>
+              <w:spacing w:line="480" w:lineRule="auto"/>
+              <w:jc w:val="both"/>
+            </w:pPr>
+            <w:r>
+              <w:t xml:space="preserve">age (continuous) + anemia (binary) + diabetes (binary) + ejection fraction (binary) + platelets (continuous) + serum sodium (continuous) </w:t>
+            </w:r>
+          </w:p>
+        </w:tc>
+        <w:tc>
+          <w:tcPr>
+            <w:tcW w:w="2338" w:type="dxa"/>
+          </w:tcPr>
+          <w:p>
+            <w:pPr>
+              <w:spacing w:line="480" w:lineRule="auto"/>
+              <w:jc w:val="both"/>
+            </w:pPr>
+            <w:r>
+              <w:t>+ sex (binary)</w:t>
+            </w:r>
+          </w:p>
+        </w:tc>
+        <w:tc>
+          <w:tcPr>
+            <w:tcW w:w="2338" w:type="dxa"/>
+          </w:tcPr>
+          <w:p>
+            <w:pPr>
+              <w:spacing w:line="480" w:lineRule="auto"/>
+              <w:jc w:val="both"/>
+            </w:pPr>
+            <w:r>
+              <w:t>-</w:t>
+            </w:r>
+            <w:r>
+              <w:t>platelets (continuous)</w:t>
+            </w:r>
+          </w:p>
+        </w:tc>
+      </w:tr>
+      <w:tr>
+        <w:tc>
+          <w:tcPr>
+            <w:tcW w:w="2337" w:type="dxa"/>
+            <w:tcBorders>
+              <w:bottom w:val="single" w:sz="4" w:space="0" w:color="auto"/>
+            </w:tcBorders>
+          </w:tcPr>
+          <w:p>
+            <w:pPr>
+              <w:spacing w:line="480" w:lineRule="auto"/>
+              <w:jc w:val="both"/>
+            </w:pPr>
+            <w:r>
+              <w:t>AIC</w:t>
+            </w:r>
+          </w:p>
+        </w:tc>
+        <w:tc>
+          <w:tcPr>
+            <w:tcW w:w="2337" w:type="dxa"/>
+            <w:tcBorders>
+              <w:bottom w:val="single" w:sz="4" w:space="0" w:color="auto"/>
+            </w:tcBorders>
+          </w:tcPr>
+          <w:p>
+            <w:pPr>
+              <w:spacing w:line="480" w:lineRule="auto"/>
+              <w:jc w:val="both"/>
+            </w:pPr>
+            <w:r>
+              <w:t>198.6465</w:t>
+            </w:r>
+          </w:p>
+        </w:tc>
+        <w:tc>
+          <w:tcPr>
+            <w:tcW w:w="2338" w:type="dxa"/>
+            <w:tcBorders>
+              <w:bottom w:val="single" w:sz="4" w:space="0" w:color="auto"/>
+            </w:tcBorders>
+          </w:tcPr>
+          <w:p>
+            <w:pPr>
+              <w:spacing w:line="480" w:lineRule="auto"/>
+              <w:jc w:val="both"/>
+            </w:pPr>
+            <w:r>
+              <w:t>198.6465</w:t>
+            </w:r>
+          </w:p>
+        </w:tc>
+        <w:tc>
+          <w:tcPr>
+            <w:tcW w:w="2338" w:type="dxa"/>
+            <w:tcBorders>
+              <w:bottom w:val="single" w:sz="4" w:space="0" w:color="auto"/>
+            </w:tcBorders>
+          </w:tcPr>
+          <w:p>
+            <w:pPr>
+              <w:spacing w:line="480" w:lineRule="auto"/>
+              <w:jc w:val="both"/>
+            </w:pPr>
+            <w:r>
+              <w:t>198.6465</w:t>
+            </w:r>
+          </w:p>
+        </w:tc>
+      </w:tr>
+    </w:tbl>
+    <w:p>
+      <w:pPr>
+        <w:spacing w:line="480" w:lineRule="auto"/>
+        <w:jc w:val="both"/>
+      </w:pPr>
+      <w:r>
+        <w:t>According to the results of those three logistic regressions, 1 mg/dL increment in serum creatine is associated with 1.32 (95% CI 0.98 to 1.78) OR as death by 30-days. The point estimat</w:t>
+      </w:r>
+      <w:r>
+        <w:t xml:space="preserve">ed OR suggests that the serum creatine is harmful for patients’ survival. However, since the 95% Confidence Interval contains the null association, we need more samples to reach </w:t>
+      </w:r>
+      <w:proofErr w:type="gramStart"/>
+      <w:r>
+        <w:t>the final conclusion</w:t>
+      </w:r>
+      <w:proofErr w:type="gramEnd"/>
+      <w:r>
+        <w:t>.</w:t>
+      </w:r>
+    </w:p>
+    <w:p>
+      <w:pPr>
+        <w:spacing w:line="480" w:lineRule="auto"/>
+        <w:jc w:val="both"/>
+      </w:pPr>
+      <w:r>
+        <w:t>We will do some diagnostics</w:t>
+      </w:r>
+      <w:r>
+        <w:t>. The line of residuals against predictors in the model are approximately horizontal, with p-values &gt; 0.05 from the t-test, suggesting the assumption underlying the logistic models are meeting.</w:t>
+      </w:r>
+    </w:p>
+    <w:p>
+      <w:pPr>
+        <w:spacing w:line="480" w:lineRule="auto"/>
+        <w:jc w:val="both"/>
+      </w:pPr>
+      <w:r>
+        <w:rPr>
+          <w:noProof/>
+        </w:rPr>
+        <w:lastRenderedPageBreak/>
+        <w:drawing>
+          <wp:inline distT="0" distB="0" distL="0" distR="0" wp14:anchorId="3FE983DE" wp14:editId="7AAAC976">
+            <wp:extent cx="5929952" cy="4305935"/>
+            <wp:effectExtent l="0" t="0" r="0" b="0"/>
+            <wp:docPr id="8" name="Picture 8" descr="图表&#10;&#10;Description automatically generated"/>
+            <wp:cNvGraphicFramePr>
+              <a:graphicFrameLocks xmlns:a="http://schemas.openxmlformats.org/drawingml/2006/main" noChangeAspect="1"/>
+            </wp:cNvGraphicFramePr>
+            <a:graphic xmlns:a="http://schemas.openxmlformats.org/drawingml/2006/main">
+              <a:graphicData uri="http://schemas.openxmlformats.org/drawingml/2006/picture">
+                <pic:pic xmlns:pic="http://schemas.openxmlformats.org/drawingml/2006/picture">
+                  <pic:nvPicPr>
+                    <pic:cNvPr id="8" name="Picture 8" descr="图表&#10;&#10;Description automatically generated"/>
+                    <pic:cNvPicPr/>
+                  </pic:nvPicPr>
+                  <pic:blipFill rotWithShape="1">
+                    <a:blip r:embed="rId11">
+                      <a:extLst>
+                        <a:ext uri="{28A0092B-C50C-407E-A947-70E740481C1C}">
+                          <a14:useLocalDpi xmlns:a14="http://schemas.microsoft.com/office/drawing/2010/main" val="0"/>
+                        </a:ext>
+                      </a:extLst>
+                    </a:blip>
+                    <a:srcRect l="229"/>
+                    <a:stretch/>
+                  </pic:blipFill>
+                  <pic:spPr bwMode="auto">
+                    <a:xfrm>
+                      <a:off x="0" y="0"/>
+                      <a:ext cx="5929952" cy="4305935"/>
+                    </a:xfrm>
+                    <a:prstGeom prst="rect">
+                      <a:avLst/>
+                    </a:prstGeom>
+                    <a:ln>
+                      <a:noFill/>
+                    </a:ln>
+                    <a:extLst>
+                      <a:ext uri="{53640926-AAD7-44D8-BBD7-CCE9431645EC}">
+                        <a14:shadowObscured xmlns:a14="http://schemas.microsoft.com/office/drawing/2010/main"/>
+                      </a:ext>
+                    </a:extLst>
+                  </pic:spPr>
+                </pic:pic>
+              </a:graphicData>
+            </a:graphic>
+          </wp:inline>
+        </w:drawing>
+      </w:r>
+    </w:p>
+    <w:p>
+      <w:pPr>
+        <w:spacing w:line="480" w:lineRule="auto"/>
+        <w:jc w:val="both"/>
+      </w:pPr>
+      <w:r>
+        <w:t xml:space="preserve">Because most predictors in the model are linear, there is hard to evaluate the model by calibration. We will evaluate its goodness to fit by discrimination. The AUC is </w:t>
+      </w:r>
+      <w:r>
+        <w:t>0.7629</w:t>
+      </w:r>
+      <w:r>
+        <w:t>, which is somewhat acceptable.</w:t>
+      </w:r>
+    </w:p>
+    <w:p>
+      <w:pPr>
+        <w:spacing w:line="480" w:lineRule="auto"/>
+        <w:jc w:val="center"/>
+      </w:pPr>
+      <w:r>
+        <w:drawing>
+          <wp:inline distT="0" distB="0" distL="0" distR="0" wp14:anchorId="4B824404" wp14:editId="78397A5B">
+            <wp:extent cx="4291946" cy="2550171"/>
+            <wp:effectExtent l="0" t="0" r="0" b="2540"/>
+            <wp:docPr id="9" name="Picture 9" descr="图表, 折线图&#10;&#10;Description automatically generated"/>
+            <wp:cNvGraphicFramePr>
+              <a:graphicFrameLocks xmlns:a="http://schemas.openxmlformats.org/drawingml/2006/main" noChangeAspect="1"/>
+            </wp:cNvGraphicFramePr>
+            <a:graphic xmlns:a="http://schemas.openxmlformats.org/drawingml/2006/main">
+              <a:graphicData uri="http://schemas.openxmlformats.org/drawingml/2006/picture">
+                <pic:pic xmlns:pic="http://schemas.openxmlformats.org/drawingml/2006/picture">
+                  <pic:nvPicPr>
+                    <pic:cNvPr id="9" name="Picture 9" descr="图表, 折线图&#10;&#10;Description automatically generated"/>
+                    <pic:cNvPicPr/>
+                  </pic:nvPicPr>
+                  <pic:blipFill rotWithShape="1">
+                    <a:blip r:embed="rId12"/>
+                    <a:srcRect t="5979" r="2345"/>
+                    <a:stretch/>
+                  </pic:blipFill>
+                  <pic:spPr bwMode="auto">
+                    <a:xfrm>
+                      <a:off x="0" y="0"/>
+                      <a:ext cx="4299481" cy="2554648"/>
+                    </a:xfrm>
+                    <a:prstGeom prst="rect">
+                      <a:avLst/>
+                    </a:prstGeom>
+                    <a:ln>
+                      <a:noFill/>
+                    </a:ln>
+                    <a:extLst>
+                      <a:ext uri="{53640926-AAD7-44D8-BBD7-CCE9431645EC}">
+                        <a14:shadowObscured xmlns:a14="http://schemas.microsoft.com/office/drawing/2010/main"/>
+                      </a:ext>
+                    </a:extLst>
+                  </pic:spPr>
+                </pic:pic>
+              </a:graphicData>
+            </a:graphic>
+          </wp:inline>
+        </w:drawing>
+      </w:r>
+    </w:p>
+    <w:p>
+      <w:pPr>
+        <w:spacing w:line="480" w:lineRule="auto"/>
+      </w:pPr>
+      <w:r>
+        <w:lastRenderedPageBreak/>
+        <w:t xml:space="preserve">c. </w:t>
+      </w:r>
+      <w:r>
+        <w:t>Poisson</w:t>
+      </w:r>
+    </w:p>
+    <w:p>
+      <w:pPr>
+        <w:spacing w:line="480" w:lineRule="auto"/>
+        <w:jc w:val="both"/>
+      </w:pPr>
+    </w:p>
+    <w:p>
+      <w:pPr>
+        <w:spacing w:line="480" w:lineRule="auto"/>
+        <w:jc w:val="both"/>
+      </w:pPr>
+    </w:p>
+    <w:p>
+      <w:pPr>
+        <w:spacing w:line="480" w:lineRule="auto"/>
+        <w:jc w:val="both"/>
+      </w:pPr>
+    </w:p>
+    <w:p>
+      <w:pPr>
+        <w:spacing w:line="480" w:lineRule="auto"/>
+        <w:jc w:val="both"/>
+      </w:pPr>
+    </w:p>
+    <w:p>
+      <w:pPr>
+        <w:spacing w:line="480" w:lineRule="auto"/>
+        <w:jc w:val="both"/>
       </w:pPr>
     </w:p>
     <w:sectPr>
@@ -1261,6 +3023,119 @@
     </w:lvl>
   </w:abstractNum>
   <w:abstractNum w:abstractNumId="1" w15:restartNumberingAfterBreak="0">
+    <w:nsid w:val="1CE25193"/>
+    <w:multiLevelType w:val="hybridMultilevel"/>
+    <w:tmpl w:val="DAC6999A"/>
+    <w:lvl w:ilvl="0" w:tplc="A90CA404">
+      <w:start w:val="198"/>
+      <w:numFmt w:val="bullet"/>
+      <w:lvlText w:val="-"/>
+      <w:lvlJc w:val="left"/>
+      <w:pPr>
+        <w:ind w:left="720" w:hanging="360"/>
+      </w:pPr>
+      <w:rPr>
+        <w:rFonts w:ascii="Times New Roman" w:eastAsia="Times New Roman" w:hAnsi="Times New Roman" w:cs="Times New Roman" w:hint="default"/>
+      </w:rPr>
+    </w:lvl>
+    <w:lvl w:ilvl="1" w:tplc="04090003" w:tentative="1">
+      <w:start w:val="1"/>
+      <w:numFmt w:val="bullet"/>
+      <w:lvlText w:val="o"/>
+      <w:lvlJc w:val="left"/>
+      <w:pPr>
+        <w:ind w:left="1440" w:hanging="360"/>
+      </w:pPr>
+      <w:rPr>
+        <w:rFonts w:ascii="Courier New" w:hAnsi="Courier New" w:cs="Courier New" w:hint="default"/>
+      </w:rPr>
+    </w:lvl>
+    <w:lvl w:ilvl="2" w:tplc="04090005" w:tentative="1">
+      <w:start w:val="1"/>
+      <w:numFmt w:val="bullet"/>
+      <w:lvlText w:val=""/>
+      <w:lvlJc w:val="left"/>
+      <w:pPr>
+        <w:ind w:left="2160" w:hanging="360"/>
+      </w:pPr>
+      <w:rPr>
+        <w:rFonts w:ascii="Wingdings" w:hAnsi="Wingdings" w:hint="default"/>
+      </w:rPr>
+    </w:lvl>
+    <w:lvl w:ilvl="3" w:tplc="04090001" w:tentative="1">
+      <w:start w:val="1"/>
+      <w:numFmt w:val="bullet"/>
+      <w:lvlText w:val=""/>
+      <w:lvlJc w:val="left"/>
+      <w:pPr>
+        <w:ind w:left="2880" w:hanging="360"/>
+      </w:pPr>
+      <w:rPr>
+        <w:rFonts w:ascii="Symbol" w:hAnsi="Symbol" w:hint="default"/>
+      </w:rPr>
+    </w:lvl>
+    <w:lvl w:ilvl="4" w:tplc="04090003" w:tentative="1">
+      <w:start w:val="1"/>
+      <w:numFmt w:val="bullet"/>
+      <w:lvlText w:val="o"/>
+      <w:lvlJc w:val="left"/>
+      <w:pPr>
+        <w:ind w:left="3600" w:hanging="360"/>
+      </w:pPr>
+      <w:rPr>
+        <w:rFonts w:ascii="Courier New" w:hAnsi="Courier New" w:cs="Courier New" w:hint="default"/>
+      </w:rPr>
+    </w:lvl>
+    <w:lvl w:ilvl="5" w:tplc="04090005" w:tentative="1">
+      <w:start w:val="1"/>
+      <w:numFmt w:val="bullet"/>
+      <w:lvlText w:val=""/>
+      <w:lvlJc w:val="left"/>
+      <w:pPr>
+        <w:ind w:left="4320" w:hanging="360"/>
+      </w:pPr>
+      <w:rPr>
+        <w:rFonts w:ascii="Wingdings" w:hAnsi="Wingdings" w:hint="default"/>
+      </w:rPr>
+    </w:lvl>
+    <w:lvl w:ilvl="6" w:tplc="04090001" w:tentative="1">
+      <w:start w:val="1"/>
+      <w:numFmt w:val="bullet"/>
+      <w:lvlText w:val=""/>
+      <w:lvlJc w:val="left"/>
+      <w:pPr>
+        <w:ind w:left="5040" w:hanging="360"/>
+      </w:pPr>
+      <w:rPr>
+        <w:rFonts w:ascii="Symbol" w:hAnsi="Symbol" w:hint="default"/>
+      </w:rPr>
+    </w:lvl>
+    <w:lvl w:ilvl="7" w:tplc="04090003" w:tentative="1">
+      <w:start w:val="1"/>
+      <w:numFmt w:val="bullet"/>
+      <w:lvlText w:val="o"/>
+      <w:lvlJc w:val="left"/>
+      <w:pPr>
+        <w:ind w:left="5760" w:hanging="360"/>
+      </w:pPr>
+      <w:rPr>
+        <w:rFonts w:ascii="Courier New" w:hAnsi="Courier New" w:cs="Courier New" w:hint="default"/>
+      </w:rPr>
+    </w:lvl>
+    <w:lvl w:ilvl="8" w:tplc="04090005" w:tentative="1">
+      <w:start w:val="1"/>
+      <w:numFmt w:val="bullet"/>
+      <w:lvlText w:val=""/>
+      <w:lvlJc w:val="left"/>
+      <w:pPr>
+        <w:ind w:left="6480" w:hanging="360"/>
+      </w:pPr>
+      <w:rPr>
+        <w:rFonts w:ascii="Wingdings" w:hAnsi="Wingdings" w:hint="default"/>
+      </w:rPr>
+    </w:lvl>
+  </w:abstractNum>
+  <w:abstractNum w:abstractNumId="2" w15:restartNumberingAfterBreak="0">
     <w:nsid w:val="21B85086"/>
     <w:multiLevelType w:val="hybridMultilevel"/>
     <w:tmpl w:val="B5A277F8"/>
@@ -1373,7 +3248,120 @@
       </w:rPr>
     </w:lvl>
   </w:abstractNum>
-  <w:abstractNum w:abstractNumId="2" w15:restartNumberingAfterBreak="0">
+  <w:abstractNum w:abstractNumId="3" w15:restartNumberingAfterBreak="0">
+    <w:nsid w:val="2463296E"/>
+    <w:multiLevelType w:val="hybridMultilevel"/>
+    <w:tmpl w:val="19C879B2"/>
+    <w:lvl w:ilvl="0" w:tplc="A10CB096">
+      <w:start w:val="198"/>
+      <w:numFmt w:val="bullet"/>
+      <w:lvlText w:val="-"/>
+      <w:lvlJc w:val="left"/>
+      <w:pPr>
+        <w:ind w:left="720" w:hanging="360"/>
+      </w:pPr>
+      <w:rPr>
+        <w:rFonts w:ascii="Times New Roman" w:eastAsia="Times New Roman" w:hAnsi="Times New Roman" w:cs="Times New Roman" w:hint="default"/>
+      </w:rPr>
+    </w:lvl>
+    <w:lvl w:ilvl="1" w:tplc="04090003" w:tentative="1">
+      <w:start w:val="1"/>
+      <w:numFmt w:val="bullet"/>
+      <w:lvlText w:val="o"/>
+      <w:lvlJc w:val="left"/>
+      <w:pPr>
+        <w:ind w:left="1440" w:hanging="360"/>
+      </w:pPr>
+      <w:rPr>
+        <w:rFonts w:ascii="Courier New" w:hAnsi="Courier New" w:cs="Courier New" w:hint="default"/>
+      </w:rPr>
+    </w:lvl>
+    <w:lvl w:ilvl="2" w:tplc="04090005" w:tentative="1">
+      <w:start w:val="1"/>
+      <w:numFmt w:val="bullet"/>
+      <w:lvlText w:val=""/>
+      <w:lvlJc w:val="left"/>
+      <w:pPr>
+        <w:ind w:left="2160" w:hanging="360"/>
+      </w:pPr>
+      <w:rPr>
+        <w:rFonts w:ascii="Wingdings" w:hAnsi="Wingdings" w:hint="default"/>
+      </w:rPr>
+    </w:lvl>
+    <w:lvl w:ilvl="3" w:tplc="04090001" w:tentative="1">
+      <w:start w:val="1"/>
+      <w:numFmt w:val="bullet"/>
+      <w:lvlText w:val=""/>
+      <w:lvlJc w:val="left"/>
+      <w:pPr>
+        <w:ind w:left="2880" w:hanging="360"/>
+      </w:pPr>
+      <w:rPr>
+        <w:rFonts w:ascii="Symbol" w:hAnsi="Symbol" w:hint="default"/>
+      </w:rPr>
+    </w:lvl>
+    <w:lvl w:ilvl="4" w:tplc="04090003" w:tentative="1">
+      <w:start w:val="1"/>
+      <w:numFmt w:val="bullet"/>
+      <w:lvlText w:val="o"/>
+      <w:lvlJc w:val="left"/>
+      <w:pPr>
+        <w:ind w:left="3600" w:hanging="360"/>
+      </w:pPr>
+      <w:rPr>
+        <w:rFonts w:ascii="Courier New" w:hAnsi="Courier New" w:cs="Courier New" w:hint="default"/>
+      </w:rPr>
+    </w:lvl>
+    <w:lvl w:ilvl="5" w:tplc="04090005" w:tentative="1">
+      <w:start w:val="1"/>
+      <w:numFmt w:val="bullet"/>
+      <w:lvlText w:val=""/>
+      <w:lvlJc w:val="left"/>
+      <w:pPr>
+        <w:ind w:left="4320" w:hanging="360"/>
+      </w:pPr>
+      <w:rPr>
+        <w:rFonts w:ascii="Wingdings" w:hAnsi="Wingdings" w:hint="default"/>
+      </w:rPr>
+    </w:lvl>
+    <w:lvl w:ilvl="6" w:tplc="04090001" w:tentative="1">
+      <w:start w:val="1"/>
+      <w:numFmt w:val="bullet"/>
+      <w:lvlText w:val=""/>
+      <w:lvlJc w:val="left"/>
+      <w:pPr>
+        <w:ind w:left="5040" w:hanging="360"/>
+      </w:pPr>
+      <w:rPr>
+        <w:rFonts w:ascii="Symbol" w:hAnsi="Symbol" w:hint="default"/>
+      </w:rPr>
+    </w:lvl>
+    <w:lvl w:ilvl="7" w:tplc="04090003" w:tentative="1">
+      <w:start w:val="1"/>
+      <w:numFmt w:val="bullet"/>
+      <w:lvlText w:val="o"/>
+      <w:lvlJc w:val="left"/>
+      <w:pPr>
+        <w:ind w:left="5760" w:hanging="360"/>
+      </w:pPr>
+      <w:rPr>
+        <w:rFonts w:ascii="Courier New" w:hAnsi="Courier New" w:cs="Courier New" w:hint="default"/>
+      </w:rPr>
+    </w:lvl>
+    <w:lvl w:ilvl="8" w:tplc="04090005" w:tentative="1">
+      <w:start w:val="1"/>
+      <w:numFmt w:val="bullet"/>
+      <w:lvlText w:val=""/>
+      <w:lvlJc w:val="left"/>
+      <w:pPr>
+        <w:ind w:left="6480" w:hanging="360"/>
+      </w:pPr>
+      <w:rPr>
+        <w:rFonts w:ascii="Wingdings" w:hAnsi="Wingdings" w:hint="default"/>
+      </w:rPr>
+    </w:lvl>
+  </w:abstractNum>
+  <w:abstractNum w:abstractNumId="4" w15:restartNumberingAfterBreak="0">
     <w:nsid w:val="33C7145F"/>
     <w:multiLevelType w:val="hybridMultilevel"/>
     <w:tmpl w:val="31D89B50"/>
@@ -1462,7 +3450,7 @@
       </w:pPr>
     </w:lvl>
   </w:abstractNum>
-  <w:abstractNum w:abstractNumId="3" w15:restartNumberingAfterBreak="0">
+  <w:abstractNum w:abstractNumId="5" w15:restartNumberingAfterBreak="0">
     <w:nsid w:val="60850AED"/>
     <w:multiLevelType w:val="hybridMultilevel"/>
     <w:tmpl w:val="9C8A030E"/>
@@ -1549,16 +3537,22 @@
     </w:lvl>
   </w:abstractNum>
   <w:num w:numId="1">
-    <w:abstractNumId w:val="3"/>
+    <w:abstractNumId w:val="5"/>
   </w:num>
   <w:num w:numId="2">
-    <w:abstractNumId w:val="1"/>
+    <w:abstractNumId w:val="2"/>
   </w:num>
   <w:num w:numId="3">
     <w:abstractNumId w:val="0"/>
   </w:num>
   <w:num w:numId="4">
-    <w:abstractNumId w:val="2"/>
+    <w:abstractNumId w:val="4"/>
+  </w:num>
+  <w:num w:numId="5">
+    <w:abstractNumId w:val="1"/>
+  </w:num>
+  <w:num w:numId="6">
+    <w:abstractNumId w:val="3"/>
   </w:num>
 </w:numbering>
 </file>
@@ -2071,6 +4065,25 @@
       <w:color w:val="808080"/>
     </w:rPr>
   </w:style>
+  <w:style w:type="table" w:styleId="TableGrid">
+    <w:name w:val="Table Grid"/>
+    <w:basedOn w:val="TableNormal"/>
+    <w:uiPriority w:val="39"/>
+    <w:rsid w:val="00783F6D"/>
+    <w:pPr>
+      <w:spacing w:after="0" w:line="240" w:lineRule="auto"/>
+    </w:pPr>
+    <w:tblPr>
+      <w:tblBorders>
+        <w:top w:val="single" w:sz="4" w:space="0" w:color="auto"/>
+        <w:left w:val="single" w:sz="4" w:space="0" w:color="auto"/>
+        <w:bottom w:val="single" w:sz="4" w:space="0" w:color="auto"/>
+        <w:right w:val="single" w:sz="4" w:space="0" w:color="auto"/>
+        <w:insideH w:val="single" w:sz="4" w:space="0" w:color="auto"/>
+        <w:insideV w:val="single" w:sz="4" w:space="0" w:color="auto"/>
+      </w:tblBorders>
+    </w:tblPr>
+  </w:style>
 </w:styles>
 </file>
 

</xml_diff>

<commit_message>
updates by friday 11:42
</commit_message>
<xml_diff>
--- a/Progess_check/20211103_Second_check_in(in_progress).docx
+++ b/Progess_check/20211103_Second_check_in(in_progress).docx
@@ -997,6 +997,12 @@
         <w:spacing w:line="480" w:lineRule="auto"/>
         <w:jc w:val="both"/>
       </w:pPr>
+    </w:p>
+    <w:p>
+      <w:pPr>
+        <w:spacing w:line="480" w:lineRule="auto"/>
+        <w:jc w:val="both"/>
+      </w:pPr>
       <w:r>
         <w:t>4. Missing Data</w:t>
       </w:r>
@@ -1007,6 +1013,7 @@
         <w:jc w:val="both"/>
       </w:pPr>
       <w:r>
+        <w:lastRenderedPageBreak/>
         <w:t>After checking the data clearly, there was no missing in this dataset</w:t>
       </w:r>
       <w:r>
@@ -1016,11 +1023,7 @@
         <w:t xml:space="preserve"> Davide Chicco</w:t>
       </w:r>
       <w:r>
-        <w:t xml:space="preserve"> et al. have elaborated the original dataset before uploading to the archive. Here we would like to </w:t>
-      </w:r>
-      <w:r>
-        <w:lastRenderedPageBreak/>
-        <w:t>answer the following questions as required supposing we did have some missing data</w:t>
+        <w:t xml:space="preserve"> et al. have elaborated the original dataset before uploading to the archive. Here we would like to answer the following questions as required supposing we did have some missing data</w:t>
       </w:r>
       <w:r>
         <w:t xml:space="preserve"> </w:t>
@@ -1052,7 +1055,19 @@
         <w:t xml:space="preserve">Because the biomarkers information was retrieved from blood reports. Smoking and drinking information was retrieved from clinicians’ notes. If we had some missing data in serum creatine and smoking, it would be more likely be Missing Completely at Random (MCAR) as these documents should be recorded in the reports. </w:t>
       </w:r>
       <w:r>
-        <w:t xml:space="preserve">The missing is more likely to be caused by system errors or notes missing. We can test the assumption by regression the missing event on known covariates. If there are no significant associations, we deem it is a MCAR, or we will deem it as Missing at Random (MAR). Missing Not at Random is not </w:t>
+        <w:t xml:space="preserve">The missing is more likely to be caused by system errors or notes missing. We can test the assumption by regression the </w:t>
+      </w:r>
+      <w:r>
+        <w:t xml:space="preserve">chance of </w:t>
+      </w:r>
+      <w:r>
+        <w:t>missing event on known covariates. If there are no significant associations, we deem it is a MCAR, or we will deem it as Missing at Random (MAR). Missing Not at Random</w:t>
+      </w:r>
+      <w:r>
+        <w:t xml:space="preserve"> (MNAR)</w:t>
+      </w:r>
+      <w:r>
+        <w:t xml:space="preserve"> is not </w:t>
       </w:r>
       <w:proofErr w:type="gramStart"/>
       <w:r>
@@ -1062,11 +1077,9 @@
       <w:r>
         <w:t xml:space="preserve"> because of the underlying data generating process. If the data is MCAR, we will just use the complete cases in our analysis. If the data is MAR, complete case analysis is </w:t>
       </w:r>
-      <w:proofErr w:type="gramStart"/>
-      <w:r>
-        <w:t>fine</w:t>
-      </w:r>
-      <w:proofErr w:type="gramEnd"/>
+      <w:r>
+        <w:t>fine,</w:t>
+      </w:r>
       <w:r>
         <w:t xml:space="preserve"> but we will consider using a missing indicator.</w:t>
       </w:r>
@@ -1091,10 +1104,66 @@
         <w:spacing w:line="480" w:lineRule="auto"/>
         <w:jc w:val="both"/>
       </w:pPr>
+      <w:r>
+        <w:rPr>
+          <w:noProof/>
+        </w:rPr>
+        <w:lastRenderedPageBreak/>
+        <w:drawing>
+          <wp:inline distT="0" distB="0" distL="0" distR="0" wp14:anchorId="74DDBD87" wp14:editId="44EE0B4D">
+            <wp:extent cx="5943600" cy="4306570"/>
+            <wp:effectExtent l="0" t="0" r="0" b="0"/>
+            <wp:docPr id="4" name="Picture 4" descr="文本&#10;&#10;Description automatically generated"/>
+            <wp:cNvGraphicFramePr>
+              <a:graphicFrameLocks xmlns:a="http://schemas.openxmlformats.org/drawingml/2006/main" noChangeAspect="1"/>
+            </wp:cNvGraphicFramePr>
+            <a:graphic xmlns:a="http://schemas.openxmlformats.org/drawingml/2006/main">
+              <a:graphicData uri="http://schemas.openxmlformats.org/drawingml/2006/picture">
+                <pic:pic xmlns:pic="http://schemas.openxmlformats.org/drawingml/2006/picture">
+                  <pic:nvPicPr>
+                    <pic:cNvPr id="4" name="Picture 4" descr="文本&#10;&#10;Description automatically generated"/>
+                    <pic:cNvPicPr/>
+                  </pic:nvPicPr>
+                  <pic:blipFill>
+                    <a:blip r:embed="rId11" cstate="print">
+                      <a:extLst>
+                        <a:ext uri="{28A0092B-C50C-407E-A947-70E740481C1C}">
+                          <a14:useLocalDpi xmlns:a14="http://schemas.microsoft.com/office/drawing/2010/main" val="0"/>
+                        </a:ext>
+                      </a:extLst>
+                    </a:blip>
+                    <a:stretch>
+                      <a:fillRect/>
+                    </a:stretch>
+                  </pic:blipFill>
+                  <pic:spPr>
+                    <a:xfrm>
+                      <a:off x="0" y="0"/>
+                      <a:ext cx="5943600" cy="4306570"/>
+                    </a:xfrm>
+                    <a:prstGeom prst="rect">
+                      <a:avLst/>
+                    </a:prstGeom>
+                  </pic:spPr>
+                </pic:pic>
+              </a:graphicData>
+            </a:graphic>
+          </wp:inline>
+        </w:drawing>
+      </w:r>
     </w:p>
     <w:p>
       <w:pPr>
         <w:pStyle w:val="ListParagraph"/>
+        <w:spacing w:line="480" w:lineRule="auto"/>
+        <w:jc w:val="center"/>
+      </w:pPr>
+      <w:r>
+        <w:t>Figure 1. Flow chart for handling missing data</w:t>
+      </w:r>
+    </w:p>
+    <w:p>
+      <w:pPr>
         <w:spacing w:line="480" w:lineRule="auto"/>
         <w:jc w:val="both"/>
       </w:pPr>
@@ -1128,15 +1197,13 @@
         <w:t xml:space="preserve"> is no missing data in the actual dataset</w:t>
       </w:r>
       <w:r>
-        <w:t xml:space="preserve">. Thus, the step above </w:t>
-      </w:r>
-      <w:proofErr w:type="gramStart"/>
-      <w:r>
-        <w:t>are</w:t>
-      </w:r>
-      <w:proofErr w:type="gramEnd"/>
-      <w:r>
-        <w:t xml:space="preserve"> just discussed and will not be used in the real data analysis process.</w:t>
+        <w:t>. Thus, the step</w:t>
+      </w:r>
+      <w:r>
+        <w:t>s</w:t>
+      </w:r>
+      <w:r>
+        <w:t xml:space="preserve"> above are just discussed and will not be used in the real data analysis process.</w:t>
       </w:r>
     </w:p>
     <w:p>
@@ -1176,15 +1243,6 @@
       <w:pPr>
         <w:spacing w:line="480" w:lineRule="auto"/>
         <w:jc w:val="both"/>
-      </w:pPr>
-      <w:r>
-        <w:t>a. Linear, flexible/additive or other methods (LASSO, ridge) from this topic:</w:t>
-      </w:r>
-    </w:p>
-    <w:p>
-      <w:pPr>
-        <w:spacing w:line="480" w:lineRule="auto"/>
-        <w:jc w:val="both"/>
         <w:rPr>
           <w:b/>
           <w:bCs/>
@@ -1199,17 +1257,71 @@
           <w:i/>
           <w:iCs/>
         </w:rPr>
+        <w:t>a. Linear, flexible/</w:t>
+      </w:r>
+      <w:proofErr w:type="gramStart"/>
+      <w:r>
+        <w:rPr>
+          <w:b/>
+          <w:bCs/>
+          <w:i/>
+          <w:iCs/>
+        </w:rPr>
+        <w:t>additive</w:t>
+      </w:r>
+      <w:proofErr w:type="gramEnd"/>
+      <w:r>
+        <w:rPr>
+          <w:b/>
+          <w:bCs/>
+          <w:i/>
+          <w:iCs/>
+        </w:rPr>
+        <w:t xml:space="preserve"> or other methods (LASSO, ridge) from this topic:</w:t>
+      </w:r>
+    </w:p>
+    <w:p>
+      <w:pPr>
+        <w:spacing w:line="480" w:lineRule="auto"/>
+        <w:jc w:val="both"/>
+        <w:rPr>
+          <w:b/>
+          <w:bCs/>
+          <w:i/>
+          <w:iCs/>
+        </w:rPr>
+      </w:pPr>
+      <w:r>
+        <w:rPr>
+          <w:b/>
+          <w:bCs/>
+          <w:i/>
+          <w:iCs/>
+        </w:rPr>
         <w:t>Originally, the linear regression is not our most interested method because we assess the survival time for patients with heart failure. We generated a new variable which fits the linear regression framework.</w:t>
       </w:r>
     </w:p>
     <w:p>
       <w:pPr>
+        <w:pStyle w:val="ListParagraph"/>
+        <w:numPr>
+          <w:ilvl w:val="0"/>
+          <w:numId w:val="7"/>
+        </w:numPr>
         <w:spacing w:line="480" w:lineRule="auto"/>
         <w:jc w:val="both"/>
       </w:pPr>
       <w:r>
         <w:lastRenderedPageBreak/>
-        <w:t xml:space="preserve">New variable: the death time for people who died by the end. There were 96 people who actually died by the end of the </w:t>
+        <w:t xml:space="preserve">New variable: the death time for people who died by the end. There were 96 people who </w:t>
+      </w:r>
+      <w:proofErr w:type="gramStart"/>
+      <w:r>
+        <w:t>actually died</w:t>
+      </w:r>
+      <w:proofErr w:type="gramEnd"/>
+      <w:r>
+        <w:t xml:space="preserve"> by the end of the </w:t>
       </w:r>
       <w:r>
         <w:rPr>
@@ -1232,6 +1344,11 @@
     </w:p>
     <w:p>
       <w:pPr>
+        <w:pStyle w:val="ListParagraph"/>
+        <w:numPr>
+          <w:ilvl w:val="0"/>
+          <w:numId w:val="7"/>
+        </w:numPr>
         <w:spacing w:line="480" w:lineRule="auto"/>
         <w:jc w:val="both"/>
       </w:pPr>
@@ -1241,6 +1358,7 @@
     </w:p>
     <w:p>
       <w:pPr>
+        <w:pStyle w:val="ListParagraph"/>
         <w:spacing w:line="480" w:lineRule="auto"/>
         <w:jc w:val="both"/>
       </w:pPr>
@@ -1431,6 +1549,11 @@
     </w:p>
     <w:p>
       <w:pPr>
+        <w:pStyle w:val="ListParagraph"/>
+        <w:numPr>
+          <w:ilvl w:val="0"/>
+          <w:numId w:val="8"/>
+        </w:numPr>
         <w:spacing w:line="480" w:lineRule="auto"/>
         <w:jc w:val="both"/>
       </w:pPr>
@@ -1483,6 +1606,11 @@
     </w:p>
     <w:p>
       <w:pPr>
+        <w:pStyle w:val="ListParagraph"/>
+        <w:numPr>
+          <w:ilvl w:val="0"/>
+          <w:numId w:val="8"/>
+        </w:numPr>
         <w:spacing w:line="480" w:lineRule="auto"/>
         <w:jc w:val="both"/>
       </w:pPr>
@@ -1552,7 +1680,7 @@
                     <pic:cNvPicPr/>
                   </pic:nvPicPr>
                   <pic:blipFill>
-                    <a:blip r:embed="rId11">
+                    <a:blip r:embed="rId12">
                       <a:extLst>
                         <a:ext uri="{28A0092B-C50C-407E-A947-70E740481C1C}">
                           <a14:useLocalDpi xmlns:a14="http://schemas.microsoft.com/office/drawing/2010/main" val="0"/>
@@ -1584,25 +1712,29 @@
         <w:spacing w:line="480" w:lineRule="auto"/>
         <w:jc w:val="center"/>
       </w:pPr>
-      <w:proofErr w:type="gramStart"/>
-      <w:r>
-        <w:t>Figure .</w:t>
-      </w:r>
-      <w:proofErr w:type="gramEnd"/>
-      <w:r>
-        <w:t xml:space="preserve"> Cross-validation results of LASSO when choosing the most appropriate penalty </w:t>
-      </w:r>
-      <w:proofErr w:type="spellStart"/>
-      <w:r>
-        <w:t>paramenter</w:t>
-      </w:r>
-      <w:proofErr w:type="spellEnd"/>
+      <w:r>
+        <w:t xml:space="preserve">Figure </w:t>
+      </w:r>
+      <w:r>
+        <w:t>2</w:t>
+      </w:r>
+      <w:r>
+        <w:t xml:space="preserve">. Cross-validation results of LASSO when choosing the most appropriate penalty </w:t>
+      </w:r>
+      <w:r>
+        <w:t>parameter</w:t>
+      </w:r>
       <w:r>
         <w:t xml:space="preserve"> in the linear regression.</w:t>
       </w:r>
     </w:p>
     <w:p>
       <w:pPr>
+        <w:pStyle w:val="ListParagraph"/>
+        <w:numPr>
+          <w:ilvl w:val="0"/>
+          <w:numId w:val="9"/>
+        </w:numPr>
         <w:spacing w:line="480" w:lineRule="auto"/>
         <w:jc w:val="both"/>
       </w:pPr>
@@ -1612,6 +1744,7 @@
     </w:p>
     <w:p>
       <w:pPr>
+        <w:pStyle w:val="ListParagraph"/>
         <w:spacing w:line="480" w:lineRule="auto"/>
         <w:jc w:val="both"/>
       </w:pPr>
@@ -1919,6 +2052,11 @@
     </w:p>
     <w:p>
       <w:pPr>
+        <w:pStyle w:val="ListParagraph"/>
+        <w:numPr>
+          <w:ilvl w:val="0"/>
+          <w:numId w:val="9"/>
+        </w:numPr>
         <w:spacing w:line="480" w:lineRule="auto"/>
         <w:jc w:val="both"/>
       </w:pPr>
@@ -1980,6 +2118,11 @@
     </w:p>
     <w:p>
       <w:pPr>
+        <w:pStyle w:val="ListParagraph"/>
+        <w:numPr>
+          <w:ilvl w:val="0"/>
+          <w:numId w:val="9"/>
+        </w:numPr>
         <w:spacing w:line="480" w:lineRule="auto"/>
         <w:jc w:val="both"/>
       </w:pPr>
@@ -2013,7 +2156,7 @@
                     <pic:cNvPicPr/>
                   </pic:nvPicPr>
                   <pic:blipFill rotWithShape="1">
-                    <a:blip r:embed="rId12">
+                    <a:blip r:embed="rId13">
                       <a:extLst>
                         <a:ext uri="{28A0092B-C50C-407E-A947-70E740481C1C}">
                           <a14:useLocalDpi xmlns:a14="http://schemas.microsoft.com/office/drawing/2010/main" val="0"/>
@@ -2052,17 +2195,23 @@
         <w:spacing w:line="480" w:lineRule="auto"/>
         <w:jc w:val="center"/>
       </w:pPr>
-      <w:proofErr w:type="gramStart"/>
-      <w:r>
-        <w:t>Figure .</w:t>
-      </w:r>
-      <w:proofErr w:type="gramEnd"/>
-      <w:r>
-        <w:t xml:space="preserve"> QQ-plot testing the normality of residuals</w:t>
-      </w:r>
-    </w:p>
-    <w:p>
-      <w:pPr>
+      <w:r>
+        <w:t xml:space="preserve">Figure </w:t>
+      </w:r>
+      <w:r>
+        <w:t>3</w:t>
+      </w:r>
+      <w:r>
+        <w:t>. QQ-plot testing the normality of residuals</w:t>
+      </w:r>
+    </w:p>
+    <w:p>
+      <w:pPr>
+        <w:pStyle w:val="ListParagraph"/>
+        <w:numPr>
+          <w:ilvl w:val="0"/>
+          <w:numId w:val="10"/>
+        </w:numPr>
         <w:spacing w:line="480" w:lineRule="auto"/>
         <w:jc w:val="both"/>
       </w:pPr>
@@ -2072,6 +2221,7 @@
     </w:p>
     <w:p>
       <w:pPr>
+        <w:pStyle w:val="ListParagraph"/>
         <w:spacing w:line="480" w:lineRule="auto"/>
         <w:jc w:val="center"/>
       </w:pPr>
@@ -2095,7 +2245,7 @@
                     <pic:cNvPicPr/>
                   </pic:nvPicPr>
                   <pic:blipFill>
-                    <a:blip r:embed="rId13">
+                    <a:blip r:embed="rId14">
                       <a:extLst>
                         <a:ext uri="{28A0092B-C50C-407E-A947-70E740481C1C}">
                           <a14:useLocalDpi xmlns:a14="http://schemas.microsoft.com/office/drawing/2010/main" val="0"/>
@@ -2124,56 +2274,135 @@
     </w:p>
     <w:p>
       <w:pPr>
+        <w:pStyle w:val="ListParagraph"/>
         <w:spacing w:line="480" w:lineRule="auto"/>
         <w:jc w:val="center"/>
       </w:pPr>
-      <w:proofErr w:type="gramStart"/>
-      <w:r>
-        <w:t>Figure .</w:t>
-      </w:r>
-      <w:proofErr w:type="gramEnd"/>
-      <w:r>
+      <w:r>
+        <w:t xml:space="preserve">Figure </w:t>
+      </w:r>
+      <w:r>
+        <w:t>4</w:t>
+      </w:r>
+      <w:r>
+        <w:t>. Scatter plot for outcome against residuals</w:t>
+      </w:r>
+    </w:p>
+    <w:p>
+      <w:pPr>
+        <w:pStyle w:val="ListParagraph"/>
+        <w:numPr>
+          <w:ilvl w:val="0"/>
+          <w:numId w:val="10"/>
+        </w:numPr>
+        <w:spacing w:line="480" w:lineRule="auto"/>
+        <w:jc w:val="both"/>
+      </w:pPr>
+      <w:r>
+        <w:lastRenderedPageBreak/>
+        <w:t>In summary, among patients who finally died at the end of the study, their death time was not associated with their baseline serum creatine level.</w:t>
+      </w:r>
+    </w:p>
+    <w:p>
+      <w:pPr>
+        <w:spacing w:line="480" w:lineRule="auto"/>
+        <w:jc w:val="both"/>
+      </w:pPr>
+    </w:p>
+    <w:p>
+      <w:pPr>
+        <w:spacing w:line="480" w:lineRule="auto"/>
+        <w:jc w:val="both"/>
+        <w:rPr>
+          <w:b/>
+          <w:bCs/>
+          <w:i/>
+          <w:iCs/>
+        </w:rPr>
+      </w:pPr>
+      <w:r>
+        <w:rPr>
+          <w:b/>
+          <w:bCs/>
+          <w:i/>
+          <w:iCs/>
+        </w:rPr>
+        <w:t>b. Logistic, multinomial, ordinal:</w:t>
+      </w:r>
+    </w:p>
+    <w:p>
+      <w:pPr>
+        <w:spacing w:line="480" w:lineRule="auto"/>
+        <w:jc w:val="both"/>
+        <w:rPr>
+          <w:b/>
+          <w:bCs/>
+          <w:i/>
+          <w:iCs/>
+        </w:rPr>
+      </w:pPr>
+      <w:r>
+        <w:rPr>
+          <w:b/>
+          <w:bCs/>
+          <w:i/>
+          <w:iCs/>
+        </w:rPr>
+        <w:t>Originally, the</w:t>
+      </w:r>
+      <w:r>
+        <w:rPr>
+          <w:b/>
+          <w:bCs/>
+          <w:i/>
+          <w:iCs/>
+        </w:rPr>
+        <w:t xml:space="preserve"> logistic</w:t>
+      </w:r>
+      <w:r>
+        <w:rPr>
+          <w:b/>
+          <w:bCs/>
+          <w:i/>
+          <w:iCs/>
+        </w:rPr>
+        <w:t xml:space="preserve"> regression is not our most interested method because we assess the survival time for patients with heart failure. We generated a new variable which fits the </w:t>
+      </w:r>
+      <w:r>
+        <w:rPr>
+          <w:b/>
+          <w:bCs/>
+          <w:i/>
+          <w:iCs/>
+        </w:rPr>
+        <w:t>logistic</w:t>
+      </w:r>
+      <w:r>
+        <w:rPr>
+          <w:b/>
+          <w:bCs/>
+          <w:i/>
+          <w:iCs/>
+        </w:rPr>
         <w:t xml:space="preserve"> </w:t>
       </w:r>
       <w:r>
-        <w:t xml:space="preserve">Scatter plot for outcome against residuals to test the </w:t>
-      </w:r>
-    </w:p>
-    <w:p>
-      <w:pPr>
-        <w:spacing w:line="480" w:lineRule="auto"/>
-        <w:jc w:val="both"/>
-      </w:pPr>
-      <w:r>
-        <w:t>In summary, among patients who finally died at the end of the study, their death time was not associated with their baseline serum creatine level.</w:t>
-      </w:r>
-    </w:p>
-    <w:p>
-      <w:pPr>
-        <w:spacing w:line="480" w:lineRule="auto"/>
-        <w:jc w:val="both"/>
-      </w:pPr>
-    </w:p>
-    <w:p>
-      <w:pPr>
-        <w:spacing w:line="480" w:lineRule="auto"/>
-        <w:jc w:val="both"/>
-      </w:pPr>
-    </w:p>
-    <w:p>
-      <w:pPr>
-        <w:spacing w:line="480" w:lineRule="auto"/>
-        <w:jc w:val="both"/>
-      </w:pPr>
-      <w:r>
-        <w:t xml:space="preserve">b. </w:t>
-      </w:r>
-      <w:r>
-        <w:t>Logistic, multinomial, ordinal:</w:t>
-      </w:r>
-    </w:p>
-    <w:p>
-      <w:pPr>
+        <w:rPr>
+          <w:b/>
+          <w:bCs/>
+          <w:i/>
+          <w:iCs/>
+        </w:rPr>
+        <w:t>regression framework.</w:t>
+      </w:r>
+    </w:p>
+    <w:p>
+      <w:pPr>
+        <w:pStyle w:val="ListParagraph"/>
+        <w:numPr>
+          <w:ilvl w:val="0"/>
+          <w:numId w:val="10"/>
+        </w:numPr>
         <w:spacing w:line="480" w:lineRule="auto"/>
         <w:jc w:val="both"/>
       </w:pPr>
@@ -2189,6 +2418,11 @@
     </w:p>
     <w:p>
       <w:pPr>
+        <w:pStyle w:val="ListParagraph"/>
+        <w:numPr>
+          <w:ilvl w:val="0"/>
+          <w:numId w:val="10"/>
+        </w:numPr>
         <w:spacing w:line="480" w:lineRule="auto"/>
         <w:jc w:val="both"/>
       </w:pPr>
@@ -2212,6 +2446,7 @@
     </w:p>
     <w:p>
       <w:pPr>
+        <w:pStyle w:val="ListParagraph"/>
         <w:spacing w:line="480" w:lineRule="auto"/>
         <w:jc w:val="both"/>
       </w:pPr>
@@ -2221,6 +2456,7 @@
     </w:p>
     <w:p>
       <w:pPr>
+        <w:pStyle w:val="ListParagraph"/>
         <w:spacing w:line="480" w:lineRule="auto"/>
         <w:jc w:val="both"/>
       </w:pPr>
@@ -2428,6 +2664,11 @@
     </w:p>
     <w:p>
       <w:pPr>
+        <w:pStyle w:val="ListParagraph"/>
+        <w:numPr>
+          <w:ilvl w:val="0"/>
+          <w:numId w:val="10"/>
+        </w:numPr>
         <w:spacing w:line="480" w:lineRule="auto"/>
         <w:jc w:val="both"/>
       </w:pPr>
@@ -2443,11 +2684,34 @@
     </w:p>
     <w:p>
       <w:pPr>
-        <w:spacing w:line="480" w:lineRule="auto"/>
-        <w:jc w:val="both"/>
-      </w:pPr>
-      <w:r>
-        <w:t>In multivariate adjusted logistic model, we will first use lasso regression to help us determine the appropriate covariate sets.</w:t>
+        <w:pStyle w:val="ListParagraph"/>
+        <w:numPr>
+          <w:ilvl w:val="0"/>
+          <w:numId w:val="10"/>
+        </w:numPr>
+        <w:spacing w:line="480" w:lineRule="auto"/>
+        <w:jc w:val="both"/>
+      </w:pPr>
+      <w:r>
+        <w:t>In multivariate adjusted logistic model</w:t>
+      </w:r>
+      <w:r>
+        <w:t>s</w:t>
+      </w:r>
+      <w:r>
+        <w:t>, we first use</w:t>
+      </w:r>
+      <w:r>
+        <w:t>d</w:t>
+      </w:r>
+      <w:r>
+        <w:t xml:space="preserve"> </w:t>
+      </w:r>
+      <w:r>
+        <w:t>L</w:t>
+      </w:r>
+      <w:r>
+        <w:t>asso regression to help us determine the appropriate covariate sets.</w:t>
       </w:r>
     </w:p>
     <w:p>
@@ -2459,6 +2723,7 @@
         <w:rPr>
           <w:noProof/>
         </w:rPr>
+        <w:lastRenderedPageBreak/>
         <w:drawing>
           <wp:inline distT="0" distB="0" distL="0" distR="0" wp14:anchorId="7F41D393" wp14:editId="4975D19B">
             <wp:extent cx="4803560" cy="2983975"/>
@@ -2475,7 +2740,7 @@
                     <pic:cNvPicPr/>
                   </pic:nvPicPr>
                   <pic:blipFill rotWithShape="1">
-                    <a:blip r:embed="rId14">
+                    <a:blip r:embed="rId15">
                       <a:extLst>
                         <a:ext uri="{28A0092B-C50C-407E-A947-70E740481C1C}">
                           <a14:useLocalDpi xmlns:a14="http://schemas.microsoft.com/office/drawing/2010/main" val="0"/>
@@ -2514,24 +2779,26 @@
         <w:spacing w:line="480" w:lineRule="auto"/>
         <w:jc w:val="center"/>
       </w:pPr>
-      <w:proofErr w:type="gramStart"/>
-      <w:r>
-        <w:lastRenderedPageBreak/>
-        <w:t>Figure .</w:t>
-      </w:r>
-      <w:proofErr w:type="gramEnd"/>
-      <w:r>
-        <w:t xml:space="preserve"> Cross-validation results of LASSO when choosing the most appropriate penalty parameter</w:t>
-      </w:r>
-      <w:r>
-        <w:t xml:space="preserve"> in the logistic regression</w:t>
-      </w:r>
-      <w:r>
-        <w:t>.</w:t>
-      </w:r>
-    </w:p>
-    <w:p>
-      <w:pPr>
+      <w:r>
+        <w:t>Figure</w:t>
+      </w:r>
+      <w:r>
+        <w:t xml:space="preserve"> </w:t>
+      </w:r>
+      <w:r>
+        <w:t>5</w:t>
+      </w:r>
+      <w:r>
+        <w:t>. Cross-validation results of LASSO when choosing the most appropriate penalty parameter in the logistic regression.</w:t>
+      </w:r>
+    </w:p>
+    <w:p>
+      <w:pPr>
+        <w:pStyle w:val="ListParagraph"/>
+        <w:numPr>
+          <w:ilvl w:val="0"/>
+          <w:numId w:val="11"/>
+        </w:numPr>
         <w:spacing w:line="480" w:lineRule="auto"/>
         <w:jc w:val="both"/>
       </w:pPr>
@@ -2551,6 +2818,19 @@
       </m:oMath>
       <w:r>
         <w:t>, we put a covariate into the covariate set and exclude a covariate out of the set. Then we perform logistic regressions for those three covariates sets and compare their results.</w:t>
+      </w:r>
+    </w:p>
+    <w:p>
+      <w:pPr>
+        <w:pStyle w:val="ListParagraph"/>
+        <w:spacing w:line="480" w:lineRule="auto"/>
+        <w:jc w:val="center"/>
+      </w:pPr>
+      <w:r>
+        <w:t xml:space="preserve">Table 1. Logistic regressions for the associate between baseline serum creatine level and deaths by 30 days from the </w:t>
+      </w:r>
+      <w:r>
+        <w:t>baseline (N= 283)</w:t>
       </w:r>
     </w:p>
     <w:tbl>
@@ -2754,7 +3034,11 @@
               <w:jc w:val="both"/>
             </w:pPr>
             <w:r>
-              <w:t>age (continuous) + anemia (binary) + ejection fraction (</w:t>
+              <w:t xml:space="preserve">age (continuous) + anemia (binary) + </w:t>
+            </w:r>
+            <w:r>
+              <w:lastRenderedPageBreak/>
+              <w:t>ejection fraction (</w:t>
             </w:r>
             <w:r>
               <w:t>continuous</w:t>
@@ -2774,6 +3058,7 @@
               <w:jc w:val="both"/>
             </w:pPr>
             <w:r>
+              <w:lastRenderedPageBreak/>
               <w:t>+ sex (binary)</w:t>
             </w:r>
           </w:p>
@@ -2866,6 +3151,11 @@
     </w:tbl>
     <w:p>
       <w:pPr>
+        <w:pStyle w:val="ListParagraph"/>
+        <w:numPr>
+          <w:ilvl w:val="0"/>
+          <w:numId w:val="11"/>
+        </w:numPr>
         <w:spacing w:line="480" w:lineRule="auto"/>
         <w:jc w:val="both"/>
       </w:pPr>
@@ -2875,37 +3165,40 @@
       <w:r>
         <w:t xml:space="preserve">ed OR suggests that the serum creatine is harmful for patients’ survival. However, since the 95% Confidence Interval contains the null association, we need more samples to reach </w:t>
       </w:r>
-      <w:proofErr w:type="gramStart"/>
-      <w:r>
-        <w:t>the final conclusion</w:t>
-      </w:r>
-      <w:proofErr w:type="gramEnd"/>
+      <w:r>
+        <w:t>the conclusion</w:t>
+      </w:r>
       <w:r>
         <w:t>.</w:t>
       </w:r>
     </w:p>
     <w:p>
       <w:pPr>
-        <w:spacing w:line="480" w:lineRule="auto"/>
-        <w:jc w:val="both"/>
-      </w:pPr>
-      <w:r>
+        <w:pStyle w:val="ListParagraph"/>
+        <w:numPr>
+          <w:ilvl w:val="0"/>
+          <w:numId w:val="11"/>
+        </w:numPr>
+        <w:spacing w:line="480" w:lineRule="auto"/>
+        <w:jc w:val="both"/>
+      </w:pPr>
+      <w:r>
+        <w:t>We will do some diagnostics</w:t>
+      </w:r>
+      <w:r>
+        <w:t>. The line of residuals against predictors in the model are approximately horizontal, with p-values &gt; 0.05 from the t-test, suggesting the assumption underlying the logistic models are meeting.</w:t>
+      </w:r>
+    </w:p>
+    <w:p>
+      <w:pPr>
+        <w:spacing w:line="480" w:lineRule="auto"/>
+        <w:jc w:val="both"/>
+      </w:pPr>
+      <w:r>
+        <w:rPr>
+          <w:noProof/>
+        </w:rPr>
         <w:lastRenderedPageBreak/>
-        <w:t>We will do some diagnostics</w:t>
-      </w:r>
-      <w:r>
-        <w:t>. The line of residuals against predictors in the model are approximately horizontal, with p-values &gt; 0.05 from the t-test, suggesting the assumption underlying the logistic models are meeting.</w:t>
-      </w:r>
-    </w:p>
-    <w:p>
-      <w:pPr>
-        <w:spacing w:line="480" w:lineRule="auto"/>
-        <w:jc w:val="both"/>
-      </w:pPr>
-      <w:r>
-        <w:rPr>
-          <w:noProof/>
-        </w:rPr>
         <w:drawing>
           <wp:inline distT="0" distB="0" distL="0" distR="0" wp14:anchorId="3FE983DE" wp14:editId="7AAAC976">
             <wp:extent cx="5929952" cy="4305935"/>
@@ -2922,7 +3215,7 @@
                     <pic:cNvPicPr/>
                   </pic:nvPicPr>
                   <pic:blipFill rotWithShape="1">
-                    <a:blip r:embed="rId15">
+                    <a:blip r:embed="rId16">
                       <a:extLst>
                         <a:ext uri="{28A0092B-C50C-407E-A947-70E740481C1C}">
                           <a14:useLocalDpi xmlns:a14="http://schemas.microsoft.com/office/drawing/2010/main" val="0"/>
@@ -2961,22 +3254,34 @@
         <w:spacing w:line="480" w:lineRule="auto"/>
         <w:jc w:val="center"/>
       </w:pPr>
-      <w:proofErr w:type="gramStart"/>
-      <w:r>
-        <w:t>Figure .</w:t>
-      </w:r>
-      <w:proofErr w:type="gramEnd"/>
-      <w:r>
-        <w:t xml:space="preserve"> Plots for residuals against predictors in the logistic regression</w:t>
-      </w:r>
-    </w:p>
-    <w:p>
-      <w:pPr>
-        <w:spacing w:line="480" w:lineRule="auto"/>
-        <w:jc w:val="both"/>
-      </w:pPr>
-      <w:r>
-        <w:t xml:space="preserve">Because most predictors in the model are linear, there is hard to evaluate the model by calibration. We will evaluate its goodness to fit by discrimination. The AUC is </w:t>
+      <w:r>
+        <w:t xml:space="preserve">Figure </w:t>
+      </w:r>
+      <w:r>
+        <w:t>6</w:t>
+      </w:r>
+      <w:r>
+        <w:t>. Plots for residuals against predictors in the logistic regression</w:t>
+      </w:r>
+    </w:p>
+    <w:p>
+      <w:pPr>
+        <w:pStyle w:val="ListParagraph"/>
+        <w:numPr>
+          <w:ilvl w:val="0"/>
+          <w:numId w:val="12"/>
+        </w:numPr>
+        <w:spacing w:line="480" w:lineRule="auto"/>
+        <w:jc w:val="both"/>
+      </w:pPr>
+      <w:r>
+        <w:t>Because most predictors in the model are linear, there is hard to evaluate the model by calibration. We will</w:t>
+      </w:r>
+      <w:r>
+        <w:t xml:space="preserve"> </w:t>
+      </w:r>
+      <w:r>
+        <w:t xml:space="preserve">evaluate its goodness to fit by discrimination. The AUC is </w:t>
       </w:r>
       <w:r>
         <w:t>0.7629</w:t>
@@ -3011,7 +3316,7 @@
                     <pic:cNvPicPr/>
                   </pic:nvPicPr>
                   <pic:blipFill rotWithShape="1">
-                    <a:blip r:embed="rId16"/>
+                    <a:blip r:embed="rId17"/>
                     <a:srcRect t="5979" r="2345"/>
                     <a:stretch/>
                   </pic:blipFill>
@@ -3044,28 +3349,109 @@
         <w:spacing w:line="480" w:lineRule="auto"/>
         <w:jc w:val="center"/>
       </w:pPr>
-      <w:proofErr w:type="gramStart"/>
-      <w:r>
-        <w:t>Figure .</w:t>
-      </w:r>
-      <w:proofErr w:type="gramEnd"/>
-      <w:r>
-        <w:t xml:space="preserve"> ROC curve for the logistic regression</w:t>
-      </w:r>
-    </w:p>
-    <w:p>
-      <w:pPr>
-        <w:spacing w:line="480" w:lineRule="auto"/>
-      </w:pPr>
-      <w:r>
-        <w:t xml:space="preserve">c. </w:t>
-      </w:r>
-      <w:r>
+      <w:r>
+        <w:t xml:space="preserve">Figure </w:t>
+      </w:r>
+      <w:r>
+        <w:t>7</w:t>
+      </w:r>
+      <w:r>
+        <w:t>. ROC curve for the logistic regression</w:t>
+      </w:r>
+    </w:p>
+    <w:p>
+      <w:pPr>
+        <w:spacing w:line="480" w:lineRule="auto"/>
+        <w:rPr>
+          <w:b/>
+          <w:bCs/>
+          <w:i/>
+          <w:iCs/>
+        </w:rPr>
+      </w:pPr>
+      <w:r>
+        <w:rPr>
+          <w:b/>
+          <w:bCs/>
+          <w:i/>
+          <w:iCs/>
+        </w:rPr>
+        <w:t>c. Poisson</w:t>
+      </w:r>
+    </w:p>
+    <w:p>
+      <w:pPr>
+        <w:spacing w:line="480" w:lineRule="auto"/>
+        <w:jc w:val="both"/>
+        <w:rPr>
+          <w:b/>
+          <w:bCs/>
+          <w:i/>
+          <w:iCs/>
+        </w:rPr>
+      </w:pPr>
+      <w:r>
+        <w:rPr>
+          <w:b/>
+          <w:bCs/>
+          <w:i/>
+          <w:iCs/>
+        </w:rPr>
+        <w:t>Originally, the</w:t>
+      </w:r>
+      <w:r>
+        <w:rPr>
+          <w:b/>
+          <w:bCs/>
+          <w:i/>
+          <w:iCs/>
+        </w:rPr>
+        <w:t xml:space="preserve"> </w:t>
+      </w:r>
+      <w:r>
+        <w:rPr>
+          <w:b/>
+          <w:bCs/>
+          <w:i/>
+          <w:iCs/>
+        </w:rPr>
         <w:t>Poisson</w:t>
       </w:r>
-    </w:p>
-    <w:p>
-      <w:pPr>
+      <w:r>
+        <w:rPr>
+          <w:b/>
+          <w:bCs/>
+          <w:i/>
+          <w:iCs/>
+        </w:rPr>
+        <w:t xml:space="preserve"> regression is not our most interested method because we assess the survival time for patients with heart failure. We generated a new variable which fits the </w:t>
+      </w:r>
+      <w:r>
+        <w:rPr>
+          <w:b/>
+          <w:bCs/>
+          <w:i/>
+          <w:iCs/>
+        </w:rPr>
+        <w:t xml:space="preserve">Poisson </w:t>
+      </w:r>
+      <w:r>
+        <w:rPr>
+          <w:b/>
+          <w:bCs/>
+          <w:i/>
+          <w:iCs/>
+        </w:rPr>
+        <w:t>regression framework.</w:t>
+      </w:r>
+    </w:p>
+    <w:p>
+      <w:pPr>
+        <w:pStyle w:val="ListParagraph"/>
+        <w:numPr>
+          <w:ilvl w:val="0"/>
+          <w:numId w:val="12"/>
+        </w:numPr>
         <w:spacing w:line="480" w:lineRule="auto"/>
         <w:jc w:val="both"/>
       </w:pPr>
@@ -3081,6 +3467,11 @@
     </w:p>
     <w:p>
       <w:pPr>
+        <w:pStyle w:val="ListParagraph"/>
+        <w:numPr>
+          <w:ilvl w:val="0"/>
+          <w:numId w:val="12"/>
+        </w:numPr>
         <w:spacing w:line="480" w:lineRule="auto"/>
         <w:jc w:val="both"/>
       </w:pPr>
@@ -3102,22 +3493,26 @@
     </w:p>
     <w:p>
       <w:pPr>
-        <w:spacing w:line="480" w:lineRule="auto"/>
-        <w:jc w:val="both"/>
-      </w:pPr>
-      <w:r>
-        <w:t xml:space="preserve">We applied a quasi-Poisson regression to test the association between incidence rate of death and serum creatine level. The offset was the total time at risk in that group. </w:t>
-      </w:r>
-    </w:p>
-    <w:p>
-      <w:pPr>
-        <w:spacing w:line="480" w:lineRule="auto"/>
-        <w:jc w:val="both"/>
-        <w:rPr>
-          <w:iCs/>
-        </w:rPr>
-      </w:pPr>
-      <w:r>
+        <w:pStyle w:val="ListParagraph"/>
+        <w:numPr>
+          <w:ilvl w:val="0"/>
+          <w:numId w:val="14"/>
+        </w:numPr>
+        <w:spacing w:line="480" w:lineRule="auto"/>
+        <w:jc w:val="both"/>
+      </w:pPr>
+      <w:r>
+        <w:t xml:space="preserve">We applied a Poisson regression to test the association between incidence rate of death and serum creatine level. The offset was the total time at risk in that group. </w:t>
+      </w:r>
+    </w:p>
+    <w:p>
+      <w:pPr>
+        <w:pStyle w:val="ListParagraph"/>
+        <w:spacing w:line="480" w:lineRule="auto"/>
+        <w:jc w:val="both"/>
+      </w:pPr>
+      <w:r>
+        <w:lastRenderedPageBreak/>
         <w:t xml:space="preserve">Let </w:t>
       </w:r>
       <m:oMath>
@@ -3163,9 +3558,11 @@
       <w:r>
         <w:t>t denote</w:t>
       </w:r>
+      <w:proofErr w:type="spellStart"/>
       <w:r>
         <w:t>s</w:t>
       </w:r>
+      <w:proofErr w:type="spellEnd"/>
       <w:r>
         <w:t xml:space="preserve"> the mean incidence cased of death during the risk at time</w:t>
       </w:r>
@@ -3469,6 +3866,7 @@
     </w:p>
     <w:p>
       <w:pPr>
+        <w:pStyle w:val="ListParagraph"/>
         <w:spacing w:line="480" w:lineRule="auto"/>
         <w:jc w:val="both"/>
         <w:rPr>
@@ -3481,7 +3879,6 @@
         <w:rPr>
           <w:iCs/>
         </w:rPr>
-        <w:lastRenderedPageBreak/>
         <w:t>X</w:t>
       </w:r>
       <w:r>
@@ -3514,6 +3911,7 @@
     </w:p>
     <w:p>
       <w:pPr>
+        <w:pStyle w:val="ListParagraph"/>
         <w:spacing w:line="480" w:lineRule="auto"/>
         <w:jc w:val="both"/>
         <w:rPr>
@@ -3563,6 +3961,11 @@
     </w:p>
     <w:p>
       <w:pPr>
+        <w:pStyle w:val="ListParagraph"/>
+        <w:numPr>
+          <w:ilvl w:val="0"/>
+          <w:numId w:val="14"/>
+        </w:numPr>
         <w:spacing w:line="480" w:lineRule="auto"/>
         <w:jc w:val="both"/>
       </w:pPr>
@@ -3590,6 +3993,11 @@
     </w:p>
     <w:p>
       <w:pPr>
+        <w:pStyle w:val="ListParagraph"/>
+        <w:numPr>
+          <w:ilvl w:val="0"/>
+          <w:numId w:val="14"/>
+        </w:numPr>
         <w:spacing w:line="480" w:lineRule="auto"/>
         <w:jc w:val="both"/>
       </w:pPr>
@@ -3618,8 +4026,20 @@
       <w:pPr>
         <w:spacing w:line="480" w:lineRule="auto"/>
         <w:jc w:val="both"/>
-      </w:pPr>
-      <w:r>
+        <w:rPr>
+          <w:b/>
+          <w:bCs/>
+          <w:i/>
+          <w:iCs/>
+        </w:rPr>
+      </w:pPr>
+      <w:r>
+        <w:rPr>
+          <w:b/>
+          <w:bCs/>
+          <w:i/>
+          <w:iCs/>
+        </w:rPr>
         <w:t>d. Survival analysis</w:t>
       </w:r>
     </w:p>
@@ -3630,11 +4050,22 @@
       </w:pPr>
       <w:proofErr w:type="spellStart"/>
       <w:r>
+        <w:rPr>
+          <w:b/>
+          <w:bCs/>
+        </w:rPr>
         <w:t>i</w:t>
       </w:r>
       <w:proofErr w:type="spellEnd"/>
       <w:r>
-        <w:t xml:space="preserve">. We decide to take survival analysis into out project. </w:t>
+        <w:rPr>
+          <w:b/>
+          <w:bCs/>
+        </w:rPr>
+        <w:t>.</w:t>
+      </w:r>
+      <w:r>
+        <w:t xml:space="preserve"> We decide to take survival analysis into out project. </w:t>
       </w:r>
       <w:proofErr w:type="gramStart"/>
       <w:r>
@@ -3651,38 +4082,18 @@
         <w:jc w:val="both"/>
       </w:pPr>
       <w:r>
-        <w:t xml:space="preserve">ii. The outcome is the survival time with the end point status for the patients with heart failure during the follow-up period. The interested exposure is the patients’ serum creatine value. The adjusted covariates are age (continuous), anemia (binary), ejection fraction (continuous), platelets (continuous), serum sodium (continuous). The covariate set is just the same </w:t>
+        <w:rPr>
+          <w:b/>
+          <w:bCs/>
+        </w:rPr>
+        <w:t>ii.</w:t>
+      </w:r>
+      <w:r>
+        <w:t xml:space="preserve"> The outcome is the survival time with the end point status for the patients with heart failure during the follow-up period. The interested exposure is the patients’ serum creatine value. The adjusted covariates are age (continuous), anemia (binary), ejection fraction (continuous), platelets (continuous), serum sodium (continuous). The covariate set is just the same </w:t>
       </w:r>
       <w:r>
         <w:t>as in the logistic regression and Poisson regression. In the next stage of analysis, we will use a lasso regression in the survival analysis framework.</w:t>
       </w:r>
-    </w:p>
-    <w:p>
-      <w:pPr>
-        <w:spacing w:line="480" w:lineRule="auto"/>
-        <w:jc w:val="both"/>
-      </w:pPr>
-    </w:p>
-    <w:p>
-      <w:pPr>
-        <w:spacing w:line="480" w:lineRule="auto"/>
-        <w:jc w:val="both"/>
-        <w:rPr>
-          <w:iCs/>
-        </w:rPr>
-      </w:pPr>
-    </w:p>
-    <w:p>
-      <w:pPr>
-        <w:spacing w:line="480" w:lineRule="auto"/>
-        <w:jc w:val="both"/>
-      </w:pPr>
-    </w:p>
-    <w:p>
-      <w:pPr>
-        <w:spacing w:line="480" w:lineRule="auto"/>
-        <w:jc w:val="both"/>
-      </w:pPr>
     </w:p>
     <w:p>
       <w:pPr>
@@ -3732,23 +4143,7 @@
           <w:sz w:val="36"/>
           <w:szCs w:val="36"/>
         </w:rPr>
-        <w:t>Survival analysis of heart failure patients: A</w:t>
-      </w:r>
-      <w:r>
-        <w:rPr>
-          <w:rFonts w:eastAsiaTheme="minorEastAsia"/>
-          <w:sz w:val="36"/>
-          <w:szCs w:val="36"/>
-        </w:rPr>
-        <w:t xml:space="preserve"> </w:t>
-      </w:r>
-      <w:r>
-        <w:rPr>
-          <w:rFonts w:eastAsiaTheme="minorEastAsia"/>
-          <w:sz w:val="36"/>
-          <w:szCs w:val="36"/>
-        </w:rPr>
-        <w:t>case study</w:t>
+        <w:t>Survival analysis of heart failure patients: A case study</w:t>
       </w:r>
     </w:p>
   </w:comment>
@@ -3776,39 +4171,7 @@
           <w:sz w:val="48"/>
           <w:szCs w:val="48"/>
         </w:rPr>
-        <w:t>Machine learning can predict survival of</w:t>
-      </w:r>
-      <w:r>
-        <w:rPr>
-          <w:rFonts w:eastAsiaTheme="minorEastAsia"/>
-          <w:sz w:val="48"/>
-          <w:szCs w:val="48"/>
-        </w:rPr>
-        <w:t xml:space="preserve"> </w:t>
-      </w:r>
-      <w:r>
-        <w:rPr>
-          <w:rFonts w:eastAsiaTheme="minorEastAsia"/>
-          <w:sz w:val="48"/>
-          <w:szCs w:val="48"/>
-        </w:rPr>
-        <w:t>patients with heart failure from serum</w:t>
-      </w:r>
-      <w:r>
-        <w:rPr>
-          <w:rFonts w:eastAsiaTheme="minorEastAsia"/>
-          <w:sz w:val="48"/>
-          <w:szCs w:val="48"/>
-        </w:rPr>
-        <w:t xml:space="preserve"> </w:t>
-      </w:r>
-      <w:r>
-        <w:rPr>
-          <w:rFonts w:eastAsiaTheme="minorEastAsia"/>
-          <w:sz w:val="48"/>
-          <w:szCs w:val="48"/>
-        </w:rPr>
-        <w:t>creatinine and ejection fraction alone</w:t>
+        <w:t>Machine learning can predict survival of patients with heart failure from serum creatinine and ejection fraction alone</w:t>
       </w:r>
     </w:p>
   </w:comment>
@@ -3836,40 +4199,16 @@
           <w:sz w:val="32"/>
           <w:szCs w:val="32"/>
         </w:rPr>
-        <w:t>Renal Insufficiency and Mortality in Patients with</w:t>
-      </w:r>
+        <w:t xml:space="preserve">Renal Insufficiency and Mortality in Patients with Known or Suspected Coronary Artery </w:t>
+      </w:r>
+      <w:proofErr w:type="gramStart"/>
       <w:r>
         <w:rPr>
           <w:rFonts w:eastAsiaTheme="minorEastAsia"/>
           <w:sz w:val="32"/>
           <w:szCs w:val="32"/>
         </w:rPr>
-        <w:t xml:space="preserve"> </w:t>
-      </w:r>
-      <w:r>
-        <w:rPr>
-          <w:rFonts w:eastAsiaTheme="minorEastAsia"/>
-          <w:sz w:val="32"/>
-          <w:szCs w:val="32"/>
-        </w:rPr>
-        <w:t xml:space="preserve">Known or Suspected Coronary Artery </w:t>
-      </w:r>
-      <w:proofErr w:type="gramStart"/>
-      <w:r>
-        <w:rPr>
-          <w:rFonts w:eastAsiaTheme="minorEastAsia"/>
-          <w:sz w:val="32"/>
-          <w:szCs w:val="32"/>
-        </w:rPr>
-        <w:t>Disease</w:t>
-      </w:r>
-      <w:r>
-        <w:rPr>
-          <w:rFonts w:eastAsiaTheme="minorEastAsia"/>
-          <w:sz w:val="32"/>
-          <w:szCs w:val="32"/>
-        </w:rPr>
-        <w:t>;</w:t>
+        <w:t>Disease;</w:t>
       </w:r>
       <w:proofErr w:type="gramEnd"/>
     </w:p>
@@ -4166,6 +4505,181 @@
 <file path=word/numbering.xml><?xml version="1.0" encoding="utf-8"?>
 <w:numbering xmlns:wpc="http://schemas.microsoft.com/office/word/2010/wordprocessingCanvas" xmlns:cx="http://schemas.microsoft.com/office/drawing/2014/chartex" xmlns:cx1="http://schemas.microsoft.com/office/drawing/2015/9/8/chartex" xmlns:cx2="http://schemas.microsoft.com/office/drawing/2015/10/21/chartex" xmlns:cx3="http://schemas.microsoft.com/office/drawing/2016/5/9/chartex" xmlns:cx4="http://schemas.microsoft.com/office/drawing/2016/5/10/chartex" xmlns:cx5="http://schemas.microsoft.com/office/drawing/2016/5/11/chartex" xmlns:cx6="http://schemas.microsoft.com/office/drawing/2016/5/12/chartex" xmlns:cx7="http://schemas.microsoft.com/office/drawing/2016/5/13/chartex" xmlns:cx8="http://schemas.microsoft.com/office/drawing/2016/5/14/chartex" xmlns:mc="http://schemas.openxmlformats.org/markup-compatibility/2006" xmlns:aink="http://schemas.microsoft.com/office/drawing/2016/ink" xmlns:am3d="http://schemas.microsoft.com/office/drawing/2017/model3d" xmlns:o="urn:schemas-microsoft-com:office:office" xmlns:r="http://schemas.openxmlformats.org/officeDocument/2006/relationships" xmlns:m="http://schemas.openxmlformats.org/officeDocument/2006/math" xmlns:v="urn:schemas-microsoft-com:vml" xmlns:wp14="http://schemas.microsoft.com/office/word/2010/wordprocessingDrawing" xmlns:wp="http://schemas.openxmlformats.org/drawingml/2006/wordprocessingDrawing" xmlns:w10="urn:schemas-microsoft-com:office:word" xmlns:w="http://schemas.openxmlformats.org/wordprocessingml/2006/main" xmlns:w14="http://schemas.microsoft.com/office/word/2010/wordml" xmlns:w15="http://schemas.microsoft.com/office/word/2012/wordml" xmlns:w16cex="http://schemas.microsoft.com/office/word/2018/wordml/cex" xmlns:w16cid="http://schemas.microsoft.com/office/word/2016/wordml/cid" xmlns:w16="http://schemas.microsoft.com/office/word/2018/wordml" xmlns:w16sdtdh="http://schemas.microsoft.com/office/word/2020/wordml/sdtdatahash" xmlns:w16se="http://schemas.microsoft.com/office/word/2015/wordml/symex" xmlns:wpg="http://schemas.microsoft.com/office/word/2010/wordprocessingGroup" xmlns:wpi="http://schemas.microsoft.com/office/word/2010/wordprocessingInk" xmlns:wne="http://schemas.microsoft.com/office/word/2006/wordml" xmlns:wps="http://schemas.microsoft.com/office/word/2010/wordprocessingShape" mc:Ignorable="w14 w15 w16se w16cid w16 w16cex w16sdtdh wp14">
   <w:abstractNum w:abstractNumId="0" w15:restartNumberingAfterBreak="0">
+    <w:nsid w:val="009920F8"/>
+    <w:multiLevelType w:val="hybridMultilevel"/>
+    <w:tmpl w:val="BA4437DA"/>
+    <w:lvl w:ilvl="0" w:tplc="0409000B">
+      <w:start w:val="1"/>
+      <w:numFmt w:val="bullet"/>
+      <w:lvlText w:val=""/>
+      <w:lvlJc w:val="left"/>
+      <w:pPr>
+        <w:ind w:left="720" w:hanging="360"/>
+      </w:pPr>
+      <w:rPr>
+        <w:rFonts w:ascii="Wingdings" w:hAnsi="Wingdings" w:hint="default"/>
+      </w:rPr>
+    </w:lvl>
+    <w:lvl w:ilvl="1" w:tplc="FFFFFFFF" w:tentative="1">
+      <w:start w:val="1"/>
+      <w:numFmt w:val="lowerLetter"/>
+      <w:lvlText w:val="%2."/>
+      <w:lvlJc w:val="left"/>
+      <w:pPr>
+        <w:ind w:left="1440" w:hanging="360"/>
+      </w:pPr>
+    </w:lvl>
+    <w:lvl w:ilvl="2" w:tplc="FFFFFFFF" w:tentative="1">
+      <w:start w:val="1"/>
+      <w:numFmt w:val="lowerRoman"/>
+      <w:lvlText w:val="%3."/>
+      <w:lvlJc w:val="right"/>
+      <w:pPr>
+        <w:ind w:left="2160" w:hanging="180"/>
+      </w:pPr>
+    </w:lvl>
+    <w:lvl w:ilvl="3" w:tplc="FFFFFFFF" w:tentative="1">
+      <w:start w:val="1"/>
+      <w:numFmt w:val="decimal"/>
+      <w:lvlText w:val="%4."/>
+      <w:lvlJc w:val="left"/>
+      <w:pPr>
+        <w:ind w:left="2880" w:hanging="360"/>
+      </w:pPr>
+    </w:lvl>
+    <w:lvl w:ilvl="4" w:tplc="FFFFFFFF" w:tentative="1">
+      <w:start w:val="1"/>
+      <w:numFmt w:val="lowerLetter"/>
+      <w:lvlText w:val="%5."/>
+      <w:lvlJc w:val="left"/>
+      <w:pPr>
+        <w:ind w:left="3600" w:hanging="360"/>
+      </w:pPr>
+    </w:lvl>
+    <w:lvl w:ilvl="5" w:tplc="FFFFFFFF" w:tentative="1">
+      <w:start w:val="1"/>
+      <w:numFmt w:val="lowerRoman"/>
+      <w:lvlText w:val="%6."/>
+      <w:lvlJc w:val="right"/>
+      <w:pPr>
+        <w:ind w:left="4320" w:hanging="180"/>
+      </w:pPr>
+    </w:lvl>
+    <w:lvl w:ilvl="6" w:tplc="FFFFFFFF" w:tentative="1">
+      <w:start w:val="1"/>
+      <w:numFmt w:val="decimal"/>
+      <w:lvlText w:val="%7."/>
+      <w:lvlJc w:val="left"/>
+      <w:pPr>
+        <w:ind w:left="5040" w:hanging="360"/>
+      </w:pPr>
+    </w:lvl>
+    <w:lvl w:ilvl="7" w:tplc="FFFFFFFF" w:tentative="1">
+      <w:start w:val="1"/>
+      <w:numFmt w:val="lowerLetter"/>
+      <w:lvlText w:val="%8."/>
+      <w:lvlJc w:val="left"/>
+      <w:pPr>
+        <w:ind w:left="5760" w:hanging="360"/>
+      </w:pPr>
+    </w:lvl>
+    <w:lvl w:ilvl="8" w:tplc="FFFFFFFF" w:tentative="1">
+      <w:start w:val="1"/>
+      <w:numFmt w:val="lowerRoman"/>
+      <w:lvlText w:val="%9."/>
+      <w:lvlJc w:val="right"/>
+      <w:pPr>
+        <w:ind w:left="6480" w:hanging="180"/>
+      </w:pPr>
+    </w:lvl>
+  </w:abstractNum>
+  <w:abstractNum w:abstractNumId="1" w15:restartNumberingAfterBreak="0">
+    <w:nsid w:val="03505318"/>
+    <w:multiLevelType w:val="hybridMultilevel"/>
+    <w:tmpl w:val="ED78947A"/>
+    <w:lvl w:ilvl="0" w:tplc="0409000F">
+      <w:start w:val="1"/>
+      <w:numFmt w:val="decimal"/>
+      <w:lvlText w:val="%1."/>
+      <w:lvlJc w:val="left"/>
+      <w:pPr>
+        <w:ind w:left="720" w:hanging="360"/>
+      </w:pPr>
+    </w:lvl>
+    <w:lvl w:ilvl="1" w:tplc="04090019" w:tentative="1">
+      <w:start w:val="1"/>
+      <w:numFmt w:val="lowerLetter"/>
+      <w:lvlText w:val="%2."/>
+      <w:lvlJc w:val="left"/>
+      <w:pPr>
+        <w:ind w:left="1440" w:hanging="360"/>
+      </w:pPr>
+    </w:lvl>
+    <w:lvl w:ilvl="2" w:tplc="0409001B" w:tentative="1">
+      <w:start w:val="1"/>
+      <w:numFmt w:val="lowerRoman"/>
+      <w:lvlText w:val="%3."/>
+      <w:lvlJc w:val="right"/>
+      <w:pPr>
+        <w:ind w:left="2160" w:hanging="180"/>
+      </w:pPr>
+    </w:lvl>
+    <w:lvl w:ilvl="3" w:tplc="0409000F" w:tentative="1">
+      <w:start w:val="1"/>
+      <w:numFmt w:val="decimal"/>
+      <w:lvlText w:val="%4."/>
+      <w:lvlJc w:val="left"/>
+      <w:pPr>
+        <w:ind w:left="2880" w:hanging="360"/>
+      </w:pPr>
+    </w:lvl>
+    <w:lvl w:ilvl="4" w:tplc="04090019" w:tentative="1">
+      <w:start w:val="1"/>
+      <w:numFmt w:val="lowerLetter"/>
+      <w:lvlText w:val="%5."/>
+      <w:lvlJc w:val="left"/>
+      <w:pPr>
+        <w:ind w:left="3600" w:hanging="360"/>
+      </w:pPr>
+    </w:lvl>
+    <w:lvl w:ilvl="5" w:tplc="0409001B" w:tentative="1">
+      <w:start w:val="1"/>
+      <w:numFmt w:val="lowerRoman"/>
+      <w:lvlText w:val="%6."/>
+      <w:lvlJc w:val="right"/>
+      <w:pPr>
+        <w:ind w:left="4320" w:hanging="180"/>
+      </w:pPr>
+    </w:lvl>
+    <w:lvl w:ilvl="6" w:tplc="0409000F" w:tentative="1">
+      <w:start w:val="1"/>
+      <w:numFmt w:val="decimal"/>
+      <w:lvlText w:val="%7."/>
+      <w:lvlJc w:val="left"/>
+      <w:pPr>
+        <w:ind w:left="5040" w:hanging="360"/>
+      </w:pPr>
+    </w:lvl>
+    <w:lvl w:ilvl="7" w:tplc="04090019" w:tentative="1">
+      <w:start w:val="1"/>
+      <w:numFmt w:val="lowerLetter"/>
+      <w:lvlText w:val="%8."/>
+      <w:lvlJc w:val="left"/>
+      <w:pPr>
+        <w:ind w:left="5760" w:hanging="360"/>
+      </w:pPr>
+    </w:lvl>
+    <w:lvl w:ilvl="8" w:tplc="0409001B" w:tentative="1">
+      <w:start w:val="1"/>
+      <w:numFmt w:val="lowerRoman"/>
+      <w:lvlText w:val="%9."/>
+      <w:lvlJc w:val="right"/>
+      <w:pPr>
+        <w:ind w:left="6480" w:hanging="180"/>
+      </w:pPr>
+    </w:lvl>
+  </w:abstractNum>
+  <w:abstractNum w:abstractNumId="2" w15:restartNumberingAfterBreak="0">
     <w:nsid w:val="08C52ED7"/>
     <w:multiLevelType w:val="hybridMultilevel"/>
     <w:tmpl w:val="6F8E02A4"/>
@@ -4251,7 +4765,233 @@
       </w:pPr>
     </w:lvl>
   </w:abstractNum>
-  <w:abstractNum w:abstractNumId="1" w15:restartNumberingAfterBreak="0">
+  <w:abstractNum w:abstractNumId="3" w15:restartNumberingAfterBreak="0">
+    <w:nsid w:val="0ABC732F"/>
+    <w:multiLevelType w:val="hybridMultilevel"/>
+    <w:tmpl w:val="81B0B8B4"/>
+    <w:lvl w:ilvl="0" w:tplc="0409000B">
+      <w:start w:val="1"/>
+      <w:numFmt w:val="bullet"/>
+      <w:lvlText w:val=""/>
+      <w:lvlJc w:val="left"/>
+      <w:pPr>
+        <w:ind w:left="720" w:hanging="360"/>
+      </w:pPr>
+      <w:rPr>
+        <w:rFonts w:ascii="Wingdings" w:hAnsi="Wingdings" w:hint="default"/>
+      </w:rPr>
+    </w:lvl>
+    <w:lvl w:ilvl="1" w:tplc="04090003" w:tentative="1">
+      <w:start w:val="1"/>
+      <w:numFmt w:val="bullet"/>
+      <w:lvlText w:val="o"/>
+      <w:lvlJc w:val="left"/>
+      <w:pPr>
+        <w:ind w:left="1440" w:hanging="360"/>
+      </w:pPr>
+      <w:rPr>
+        <w:rFonts w:ascii="Courier New" w:hAnsi="Courier New" w:cs="Courier New" w:hint="default"/>
+      </w:rPr>
+    </w:lvl>
+    <w:lvl w:ilvl="2" w:tplc="04090005" w:tentative="1">
+      <w:start w:val="1"/>
+      <w:numFmt w:val="bullet"/>
+      <w:lvlText w:val=""/>
+      <w:lvlJc w:val="left"/>
+      <w:pPr>
+        <w:ind w:left="2160" w:hanging="360"/>
+      </w:pPr>
+      <w:rPr>
+        <w:rFonts w:ascii="Wingdings" w:hAnsi="Wingdings" w:hint="default"/>
+      </w:rPr>
+    </w:lvl>
+    <w:lvl w:ilvl="3" w:tplc="04090001" w:tentative="1">
+      <w:start w:val="1"/>
+      <w:numFmt w:val="bullet"/>
+      <w:lvlText w:val=""/>
+      <w:lvlJc w:val="left"/>
+      <w:pPr>
+        <w:ind w:left="2880" w:hanging="360"/>
+      </w:pPr>
+      <w:rPr>
+        <w:rFonts w:ascii="Symbol" w:hAnsi="Symbol" w:hint="default"/>
+      </w:rPr>
+    </w:lvl>
+    <w:lvl w:ilvl="4" w:tplc="04090003" w:tentative="1">
+      <w:start w:val="1"/>
+      <w:numFmt w:val="bullet"/>
+      <w:lvlText w:val="o"/>
+      <w:lvlJc w:val="left"/>
+      <w:pPr>
+        <w:ind w:left="3600" w:hanging="360"/>
+      </w:pPr>
+      <w:rPr>
+        <w:rFonts w:ascii="Courier New" w:hAnsi="Courier New" w:cs="Courier New" w:hint="default"/>
+      </w:rPr>
+    </w:lvl>
+    <w:lvl w:ilvl="5" w:tplc="04090005" w:tentative="1">
+      <w:start w:val="1"/>
+      <w:numFmt w:val="bullet"/>
+      <w:lvlText w:val=""/>
+      <w:lvlJc w:val="left"/>
+      <w:pPr>
+        <w:ind w:left="4320" w:hanging="360"/>
+      </w:pPr>
+      <w:rPr>
+        <w:rFonts w:ascii="Wingdings" w:hAnsi="Wingdings" w:hint="default"/>
+      </w:rPr>
+    </w:lvl>
+    <w:lvl w:ilvl="6" w:tplc="04090001" w:tentative="1">
+      <w:start w:val="1"/>
+      <w:numFmt w:val="bullet"/>
+      <w:lvlText w:val=""/>
+      <w:lvlJc w:val="left"/>
+      <w:pPr>
+        <w:ind w:left="5040" w:hanging="360"/>
+      </w:pPr>
+      <w:rPr>
+        <w:rFonts w:ascii="Symbol" w:hAnsi="Symbol" w:hint="default"/>
+      </w:rPr>
+    </w:lvl>
+    <w:lvl w:ilvl="7" w:tplc="04090003" w:tentative="1">
+      <w:start w:val="1"/>
+      <w:numFmt w:val="bullet"/>
+      <w:lvlText w:val="o"/>
+      <w:lvlJc w:val="left"/>
+      <w:pPr>
+        <w:ind w:left="5760" w:hanging="360"/>
+      </w:pPr>
+      <w:rPr>
+        <w:rFonts w:ascii="Courier New" w:hAnsi="Courier New" w:cs="Courier New" w:hint="default"/>
+      </w:rPr>
+    </w:lvl>
+    <w:lvl w:ilvl="8" w:tplc="04090005" w:tentative="1">
+      <w:start w:val="1"/>
+      <w:numFmt w:val="bullet"/>
+      <w:lvlText w:val=""/>
+      <w:lvlJc w:val="left"/>
+      <w:pPr>
+        <w:ind w:left="6480" w:hanging="360"/>
+      </w:pPr>
+      <w:rPr>
+        <w:rFonts w:ascii="Wingdings" w:hAnsi="Wingdings" w:hint="default"/>
+      </w:rPr>
+    </w:lvl>
+  </w:abstractNum>
+  <w:abstractNum w:abstractNumId="4" w15:restartNumberingAfterBreak="0">
+    <w:nsid w:val="0EF871DE"/>
+    <w:multiLevelType w:val="hybridMultilevel"/>
+    <w:tmpl w:val="4C6E6D8C"/>
+    <w:lvl w:ilvl="0" w:tplc="0409000B">
+      <w:start w:val="1"/>
+      <w:numFmt w:val="bullet"/>
+      <w:lvlText w:val=""/>
+      <w:lvlJc w:val="left"/>
+      <w:pPr>
+        <w:ind w:left="720" w:hanging="360"/>
+      </w:pPr>
+      <w:rPr>
+        <w:rFonts w:ascii="Wingdings" w:hAnsi="Wingdings" w:hint="default"/>
+      </w:rPr>
+    </w:lvl>
+    <w:lvl w:ilvl="1" w:tplc="04090003" w:tentative="1">
+      <w:start w:val="1"/>
+      <w:numFmt w:val="bullet"/>
+      <w:lvlText w:val="o"/>
+      <w:lvlJc w:val="left"/>
+      <w:pPr>
+        <w:ind w:left="1440" w:hanging="360"/>
+      </w:pPr>
+      <w:rPr>
+        <w:rFonts w:ascii="Courier New" w:hAnsi="Courier New" w:cs="Courier New" w:hint="default"/>
+      </w:rPr>
+    </w:lvl>
+    <w:lvl w:ilvl="2" w:tplc="04090005" w:tentative="1">
+      <w:start w:val="1"/>
+      <w:numFmt w:val="bullet"/>
+      <w:lvlText w:val=""/>
+      <w:lvlJc w:val="left"/>
+      <w:pPr>
+        <w:ind w:left="2160" w:hanging="360"/>
+      </w:pPr>
+      <w:rPr>
+        <w:rFonts w:ascii="Wingdings" w:hAnsi="Wingdings" w:hint="default"/>
+      </w:rPr>
+    </w:lvl>
+    <w:lvl w:ilvl="3" w:tplc="04090001" w:tentative="1">
+      <w:start w:val="1"/>
+      <w:numFmt w:val="bullet"/>
+      <w:lvlText w:val=""/>
+      <w:lvlJc w:val="left"/>
+      <w:pPr>
+        <w:ind w:left="2880" w:hanging="360"/>
+      </w:pPr>
+      <w:rPr>
+        <w:rFonts w:ascii="Symbol" w:hAnsi="Symbol" w:hint="default"/>
+      </w:rPr>
+    </w:lvl>
+    <w:lvl w:ilvl="4" w:tplc="04090003" w:tentative="1">
+      <w:start w:val="1"/>
+      <w:numFmt w:val="bullet"/>
+      <w:lvlText w:val="o"/>
+      <w:lvlJc w:val="left"/>
+      <w:pPr>
+        <w:ind w:left="3600" w:hanging="360"/>
+      </w:pPr>
+      <w:rPr>
+        <w:rFonts w:ascii="Courier New" w:hAnsi="Courier New" w:cs="Courier New" w:hint="default"/>
+      </w:rPr>
+    </w:lvl>
+    <w:lvl w:ilvl="5" w:tplc="04090005" w:tentative="1">
+      <w:start w:val="1"/>
+      <w:numFmt w:val="bullet"/>
+      <w:lvlText w:val=""/>
+      <w:lvlJc w:val="left"/>
+      <w:pPr>
+        <w:ind w:left="4320" w:hanging="360"/>
+      </w:pPr>
+      <w:rPr>
+        <w:rFonts w:ascii="Wingdings" w:hAnsi="Wingdings" w:hint="default"/>
+      </w:rPr>
+    </w:lvl>
+    <w:lvl w:ilvl="6" w:tplc="04090001" w:tentative="1">
+      <w:start w:val="1"/>
+      <w:numFmt w:val="bullet"/>
+      <w:lvlText w:val=""/>
+      <w:lvlJc w:val="left"/>
+      <w:pPr>
+        <w:ind w:left="5040" w:hanging="360"/>
+      </w:pPr>
+      <w:rPr>
+        <w:rFonts w:ascii="Symbol" w:hAnsi="Symbol" w:hint="default"/>
+      </w:rPr>
+    </w:lvl>
+    <w:lvl w:ilvl="7" w:tplc="04090003" w:tentative="1">
+      <w:start w:val="1"/>
+      <w:numFmt w:val="bullet"/>
+      <w:lvlText w:val="o"/>
+      <w:lvlJc w:val="left"/>
+      <w:pPr>
+        <w:ind w:left="5760" w:hanging="360"/>
+      </w:pPr>
+      <w:rPr>
+        <w:rFonts w:ascii="Courier New" w:hAnsi="Courier New" w:cs="Courier New" w:hint="default"/>
+      </w:rPr>
+    </w:lvl>
+    <w:lvl w:ilvl="8" w:tplc="04090005" w:tentative="1">
+      <w:start w:val="1"/>
+      <w:numFmt w:val="bullet"/>
+      <w:lvlText w:val=""/>
+      <w:lvlJc w:val="left"/>
+      <w:pPr>
+        <w:ind w:left="6480" w:hanging="360"/>
+      </w:pPr>
+      <w:rPr>
+        <w:rFonts w:ascii="Wingdings" w:hAnsi="Wingdings" w:hint="default"/>
+      </w:rPr>
+    </w:lvl>
+  </w:abstractNum>
+  <w:abstractNum w:abstractNumId="5" w15:restartNumberingAfterBreak="0">
     <w:nsid w:val="1CE25193"/>
     <w:multiLevelType w:val="hybridMultilevel"/>
     <w:tmpl w:val="DAC6999A"/>
@@ -4364,7 +5104,7 @@
       </w:rPr>
     </w:lvl>
   </w:abstractNum>
-  <w:abstractNum w:abstractNumId="2" w15:restartNumberingAfterBreak="0">
+  <w:abstractNum w:abstractNumId="6" w15:restartNumberingAfterBreak="0">
     <w:nsid w:val="21B85086"/>
     <w:multiLevelType w:val="hybridMultilevel"/>
     <w:tmpl w:val="B5A277F8"/>
@@ -4477,7 +5217,7 @@
       </w:rPr>
     </w:lvl>
   </w:abstractNum>
-  <w:abstractNum w:abstractNumId="3" w15:restartNumberingAfterBreak="0">
+  <w:abstractNum w:abstractNumId="7" w15:restartNumberingAfterBreak="0">
     <w:nsid w:val="2463296E"/>
     <w:multiLevelType w:val="hybridMultilevel"/>
     <w:tmpl w:val="19C879B2"/>
@@ -4590,7 +5330,7 @@
       </w:rPr>
     </w:lvl>
   </w:abstractNum>
-  <w:abstractNum w:abstractNumId="4" w15:restartNumberingAfterBreak="0">
+  <w:abstractNum w:abstractNumId="8" w15:restartNumberingAfterBreak="0">
     <w:nsid w:val="33C7145F"/>
     <w:multiLevelType w:val="hybridMultilevel"/>
     <w:tmpl w:val="31D89B50"/>
@@ -4679,7 +5419,346 @@
       </w:pPr>
     </w:lvl>
   </w:abstractNum>
-  <w:abstractNum w:abstractNumId="5" w15:restartNumberingAfterBreak="0">
+  <w:abstractNum w:abstractNumId="9" w15:restartNumberingAfterBreak="0">
+    <w:nsid w:val="40053CEA"/>
+    <w:multiLevelType w:val="hybridMultilevel"/>
+    <w:tmpl w:val="46768F3A"/>
+    <w:lvl w:ilvl="0" w:tplc="0409000B">
+      <w:start w:val="1"/>
+      <w:numFmt w:val="bullet"/>
+      <w:lvlText w:val=""/>
+      <w:lvlJc w:val="left"/>
+      <w:pPr>
+        <w:ind w:left="720" w:hanging="360"/>
+      </w:pPr>
+      <w:rPr>
+        <w:rFonts w:ascii="Wingdings" w:hAnsi="Wingdings" w:hint="default"/>
+      </w:rPr>
+    </w:lvl>
+    <w:lvl w:ilvl="1" w:tplc="04090003" w:tentative="1">
+      <w:start w:val="1"/>
+      <w:numFmt w:val="bullet"/>
+      <w:lvlText w:val="o"/>
+      <w:lvlJc w:val="left"/>
+      <w:pPr>
+        <w:ind w:left="1440" w:hanging="360"/>
+      </w:pPr>
+      <w:rPr>
+        <w:rFonts w:ascii="Courier New" w:hAnsi="Courier New" w:cs="Courier New" w:hint="default"/>
+      </w:rPr>
+    </w:lvl>
+    <w:lvl w:ilvl="2" w:tplc="04090005" w:tentative="1">
+      <w:start w:val="1"/>
+      <w:numFmt w:val="bullet"/>
+      <w:lvlText w:val=""/>
+      <w:lvlJc w:val="left"/>
+      <w:pPr>
+        <w:ind w:left="2160" w:hanging="360"/>
+      </w:pPr>
+      <w:rPr>
+        <w:rFonts w:ascii="Wingdings" w:hAnsi="Wingdings" w:hint="default"/>
+      </w:rPr>
+    </w:lvl>
+    <w:lvl w:ilvl="3" w:tplc="04090001" w:tentative="1">
+      <w:start w:val="1"/>
+      <w:numFmt w:val="bullet"/>
+      <w:lvlText w:val=""/>
+      <w:lvlJc w:val="left"/>
+      <w:pPr>
+        <w:ind w:left="2880" w:hanging="360"/>
+      </w:pPr>
+      <w:rPr>
+        <w:rFonts w:ascii="Symbol" w:hAnsi="Symbol" w:hint="default"/>
+      </w:rPr>
+    </w:lvl>
+    <w:lvl w:ilvl="4" w:tplc="04090003" w:tentative="1">
+      <w:start w:val="1"/>
+      <w:numFmt w:val="bullet"/>
+      <w:lvlText w:val="o"/>
+      <w:lvlJc w:val="left"/>
+      <w:pPr>
+        <w:ind w:left="3600" w:hanging="360"/>
+      </w:pPr>
+      <w:rPr>
+        <w:rFonts w:ascii="Courier New" w:hAnsi="Courier New" w:cs="Courier New" w:hint="default"/>
+      </w:rPr>
+    </w:lvl>
+    <w:lvl w:ilvl="5" w:tplc="04090005" w:tentative="1">
+      <w:start w:val="1"/>
+      <w:numFmt w:val="bullet"/>
+      <w:lvlText w:val=""/>
+      <w:lvlJc w:val="left"/>
+      <w:pPr>
+        <w:ind w:left="4320" w:hanging="360"/>
+      </w:pPr>
+      <w:rPr>
+        <w:rFonts w:ascii="Wingdings" w:hAnsi="Wingdings" w:hint="default"/>
+      </w:rPr>
+    </w:lvl>
+    <w:lvl w:ilvl="6" w:tplc="04090001" w:tentative="1">
+      <w:start w:val="1"/>
+      <w:numFmt w:val="bullet"/>
+      <w:lvlText w:val=""/>
+      <w:lvlJc w:val="left"/>
+      <w:pPr>
+        <w:ind w:left="5040" w:hanging="360"/>
+      </w:pPr>
+      <w:rPr>
+        <w:rFonts w:ascii="Symbol" w:hAnsi="Symbol" w:hint="default"/>
+      </w:rPr>
+    </w:lvl>
+    <w:lvl w:ilvl="7" w:tplc="04090003" w:tentative="1">
+      <w:start w:val="1"/>
+      <w:numFmt w:val="bullet"/>
+      <w:lvlText w:val="o"/>
+      <w:lvlJc w:val="left"/>
+      <w:pPr>
+        <w:ind w:left="5760" w:hanging="360"/>
+      </w:pPr>
+      <w:rPr>
+        <w:rFonts w:ascii="Courier New" w:hAnsi="Courier New" w:cs="Courier New" w:hint="default"/>
+      </w:rPr>
+    </w:lvl>
+    <w:lvl w:ilvl="8" w:tplc="04090005" w:tentative="1">
+      <w:start w:val="1"/>
+      <w:numFmt w:val="bullet"/>
+      <w:lvlText w:val=""/>
+      <w:lvlJc w:val="left"/>
+      <w:pPr>
+        <w:ind w:left="6480" w:hanging="360"/>
+      </w:pPr>
+      <w:rPr>
+        <w:rFonts w:ascii="Wingdings" w:hAnsi="Wingdings" w:hint="default"/>
+      </w:rPr>
+    </w:lvl>
+  </w:abstractNum>
+  <w:abstractNum w:abstractNumId="10" w15:restartNumberingAfterBreak="0">
+    <w:nsid w:val="40DC02F6"/>
+    <w:multiLevelType w:val="hybridMultilevel"/>
+    <w:tmpl w:val="CAC8D4B0"/>
+    <w:lvl w:ilvl="0" w:tplc="0409000B">
+      <w:start w:val="1"/>
+      <w:numFmt w:val="bullet"/>
+      <w:lvlText w:val=""/>
+      <w:lvlJc w:val="left"/>
+      <w:pPr>
+        <w:ind w:left="720" w:hanging="360"/>
+      </w:pPr>
+      <w:rPr>
+        <w:rFonts w:ascii="Wingdings" w:hAnsi="Wingdings" w:hint="default"/>
+      </w:rPr>
+    </w:lvl>
+    <w:lvl w:ilvl="1" w:tplc="04090003" w:tentative="1">
+      <w:start w:val="1"/>
+      <w:numFmt w:val="bullet"/>
+      <w:lvlText w:val="o"/>
+      <w:lvlJc w:val="left"/>
+      <w:pPr>
+        <w:ind w:left="1440" w:hanging="360"/>
+      </w:pPr>
+      <w:rPr>
+        <w:rFonts w:ascii="Courier New" w:hAnsi="Courier New" w:cs="Courier New" w:hint="default"/>
+      </w:rPr>
+    </w:lvl>
+    <w:lvl w:ilvl="2" w:tplc="04090005" w:tentative="1">
+      <w:start w:val="1"/>
+      <w:numFmt w:val="bullet"/>
+      <w:lvlText w:val=""/>
+      <w:lvlJc w:val="left"/>
+      <w:pPr>
+        <w:ind w:left="2160" w:hanging="360"/>
+      </w:pPr>
+      <w:rPr>
+        <w:rFonts w:ascii="Wingdings" w:hAnsi="Wingdings" w:hint="default"/>
+      </w:rPr>
+    </w:lvl>
+    <w:lvl w:ilvl="3" w:tplc="04090001" w:tentative="1">
+      <w:start w:val="1"/>
+      <w:numFmt w:val="bullet"/>
+      <w:lvlText w:val=""/>
+      <w:lvlJc w:val="left"/>
+      <w:pPr>
+        <w:ind w:left="2880" w:hanging="360"/>
+      </w:pPr>
+      <w:rPr>
+        <w:rFonts w:ascii="Symbol" w:hAnsi="Symbol" w:hint="default"/>
+      </w:rPr>
+    </w:lvl>
+    <w:lvl w:ilvl="4" w:tplc="04090003" w:tentative="1">
+      <w:start w:val="1"/>
+      <w:numFmt w:val="bullet"/>
+      <w:lvlText w:val="o"/>
+      <w:lvlJc w:val="left"/>
+      <w:pPr>
+        <w:ind w:left="3600" w:hanging="360"/>
+      </w:pPr>
+      <w:rPr>
+        <w:rFonts w:ascii="Courier New" w:hAnsi="Courier New" w:cs="Courier New" w:hint="default"/>
+      </w:rPr>
+    </w:lvl>
+    <w:lvl w:ilvl="5" w:tplc="04090005" w:tentative="1">
+      <w:start w:val="1"/>
+      <w:numFmt w:val="bullet"/>
+      <w:lvlText w:val=""/>
+      <w:lvlJc w:val="left"/>
+      <w:pPr>
+        <w:ind w:left="4320" w:hanging="360"/>
+      </w:pPr>
+      <w:rPr>
+        <w:rFonts w:ascii="Wingdings" w:hAnsi="Wingdings" w:hint="default"/>
+      </w:rPr>
+    </w:lvl>
+    <w:lvl w:ilvl="6" w:tplc="04090001" w:tentative="1">
+      <w:start w:val="1"/>
+      <w:numFmt w:val="bullet"/>
+      <w:lvlText w:val=""/>
+      <w:lvlJc w:val="left"/>
+      <w:pPr>
+        <w:ind w:left="5040" w:hanging="360"/>
+      </w:pPr>
+      <w:rPr>
+        <w:rFonts w:ascii="Symbol" w:hAnsi="Symbol" w:hint="default"/>
+      </w:rPr>
+    </w:lvl>
+    <w:lvl w:ilvl="7" w:tplc="04090003" w:tentative="1">
+      <w:start w:val="1"/>
+      <w:numFmt w:val="bullet"/>
+      <w:lvlText w:val="o"/>
+      <w:lvlJc w:val="left"/>
+      <w:pPr>
+        <w:ind w:left="5760" w:hanging="360"/>
+      </w:pPr>
+      <w:rPr>
+        <w:rFonts w:ascii="Courier New" w:hAnsi="Courier New" w:cs="Courier New" w:hint="default"/>
+      </w:rPr>
+    </w:lvl>
+    <w:lvl w:ilvl="8" w:tplc="04090005" w:tentative="1">
+      <w:start w:val="1"/>
+      <w:numFmt w:val="bullet"/>
+      <w:lvlText w:val=""/>
+      <w:lvlJc w:val="left"/>
+      <w:pPr>
+        <w:ind w:left="6480" w:hanging="360"/>
+      </w:pPr>
+      <w:rPr>
+        <w:rFonts w:ascii="Wingdings" w:hAnsi="Wingdings" w:hint="default"/>
+      </w:rPr>
+    </w:lvl>
+  </w:abstractNum>
+  <w:abstractNum w:abstractNumId="11" w15:restartNumberingAfterBreak="0">
+    <w:nsid w:val="48622D90"/>
+    <w:multiLevelType w:val="hybridMultilevel"/>
+    <w:tmpl w:val="1160D222"/>
+    <w:lvl w:ilvl="0" w:tplc="0409000B">
+      <w:start w:val="1"/>
+      <w:numFmt w:val="bullet"/>
+      <w:lvlText w:val=""/>
+      <w:lvlJc w:val="left"/>
+      <w:pPr>
+        <w:ind w:left="720" w:hanging="360"/>
+      </w:pPr>
+      <w:rPr>
+        <w:rFonts w:ascii="Wingdings" w:hAnsi="Wingdings" w:hint="default"/>
+      </w:rPr>
+    </w:lvl>
+    <w:lvl w:ilvl="1" w:tplc="04090003" w:tentative="1">
+      <w:start w:val="1"/>
+      <w:numFmt w:val="bullet"/>
+      <w:lvlText w:val="o"/>
+      <w:lvlJc w:val="left"/>
+      <w:pPr>
+        <w:ind w:left="1440" w:hanging="360"/>
+      </w:pPr>
+      <w:rPr>
+        <w:rFonts w:ascii="Courier New" w:hAnsi="Courier New" w:cs="Courier New" w:hint="default"/>
+      </w:rPr>
+    </w:lvl>
+    <w:lvl w:ilvl="2" w:tplc="04090005" w:tentative="1">
+      <w:start w:val="1"/>
+      <w:numFmt w:val="bullet"/>
+      <w:lvlText w:val=""/>
+      <w:lvlJc w:val="left"/>
+      <w:pPr>
+        <w:ind w:left="2160" w:hanging="360"/>
+      </w:pPr>
+      <w:rPr>
+        <w:rFonts w:ascii="Wingdings" w:hAnsi="Wingdings" w:hint="default"/>
+      </w:rPr>
+    </w:lvl>
+    <w:lvl w:ilvl="3" w:tplc="04090001" w:tentative="1">
+      <w:start w:val="1"/>
+      <w:numFmt w:val="bullet"/>
+      <w:lvlText w:val=""/>
+      <w:lvlJc w:val="left"/>
+      <w:pPr>
+        <w:ind w:left="2880" w:hanging="360"/>
+      </w:pPr>
+      <w:rPr>
+        <w:rFonts w:ascii="Symbol" w:hAnsi="Symbol" w:hint="default"/>
+      </w:rPr>
+    </w:lvl>
+    <w:lvl w:ilvl="4" w:tplc="04090003" w:tentative="1">
+      <w:start w:val="1"/>
+      <w:numFmt w:val="bullet"/>
+      <w:lvlText w:val="o"/>
+      <w:lvlJc w:val="left"/>
+      <w:pPr>
+        <w:ind w:left="3600" w:hanging="360"/>
+      </w:pPr>
+      <w:rPr>
+        <w:rFonts w:ascii="Courier New" w:hAnsi="Courier New" w:cs="Courier New" w:hint="default"/>
+      </w:rPr>
+    </w:lvl>
+    <w:lvl w:ilvl="5" w:tplc="04090005" w:tentative="1">
+      <w:start w:val="1"/>
+      <w:numFmt w:val="bullet"/>
+      <w:lvlText w:val=""/>
+      <w:lvlJc w:val="left"/>
+      <w:pPr>
+        <w:ind w:left="4320" w:hanging="360"/>
+      </w:pPr>
+      <w:rPr>
+        <w:rFonts w:ascii="Wingdings" w:hAnsi="Wingdings" w:hint="default"/>
+      </w:rPr>
+    </w:lvl>
+    <w:lvl w:ilvl="6" w:tplc="04090001" w:tentative="1">
+      <w:start w:val="1"/>
+      <w:numFmt w:val="bullet"/>
+      <w:lvlText w:val=""/>
+      <w:lvlJc w:val="left"/>
+      <w:pPr>
+        <w:ind w:left="5040" w:hanging="360"/>
+      </w:pPr>
+      <w:rPr>
+        <w:rFonts w:ascii="Symbol" w:hAnsi="Symbol" w:hint="default"/>
+      </w:rPr>
+    </w:lvl>
+    <w:lvl w:ilvl="7" w:tplc="04090003" w:tentative="1">
+      <w:start w:val="1"/>
+      <w:numFmt w:val="bullet"/>
+      <w:lvlText w:val="o"/>
+      <w:lvlJc w:val="left"/>
+      <w:pPr>
+        <w:ind w:left="5760" w:hanging="360"/>
+      </w:pPr>
+      <w:rPr>
+        <w:rFonts w:ascii="Courier New" w:hAnsi="Courier New" w:cs="Courier New" w:hint="default"/>
+      </w:rPr>
+    </w:lvl>
+    <w:lvl w:ilvl="8" w:tplc="04090005" w:tentative="1">
+      <w:start w:val="1"/>
+      <w:numFmt w:val="bullet"/>
+      <w:lvlText w:val=""/>
+      <w:lvlJc w:val="left"/>
+      <w:pPr>
+        <w:ind w:left="6480" w:hanging="360"/>
+      </w:pPr>
+      <w:rPr>
+        <w:rFonts w:ascii="Wingdings" w:hAnsi="Wingdings" w:hint="default"/>
+      </w:rPr>
+    </w:lvl>
+  </w:abstractNum>
+  <w:abstractNum w:abstractNumId="12" w15:restartNumberingAfterBreak="0">
     <w:nsid w:val="60850AED"/>
     <w:multiLevelType w:val="hybridMultilevel"/>
     <w:tmpl w:val="9C8A030E"/>
@@ -4765,23 +5844,160 @@
       </w:pPr>
     </w:lvl>
   </w:abstractNum>
+  <w:abstractNum w:abstractNumId="13" w15:restartNumberingAfterBreak="0">
+    <w:nsid w:val="670F0463"/>
+    <w:multiLevelType w:val="hybridMultilevel"/>
+    <w:tmpl w:val="59DEFCB6"/>
+    <w:lvl w:ilvl="0" w:tplc="0409000B">
+      <w:start w:val="1"/>
+      <w:numFmt w:val="bullet"/>
+      <w:lvlText w:val=""/>
+      <w:lvlJc w:val="left"/>
+      <w:pPr>
+        <w:ind w:left="720" w:hanging="360"/>
+      </w:pPr>
+      <w:rPr>
+        <w:rFonts w:ascii="Wingdings" w:hAnsi="Wingdings" w:hint="default"/>
+      </w:rPr>
+    </w:lvl>
+    <w:lvl w:ilvl="1" w:tplc="04090003" w:tentative="1">
+      <w:start w:val="1"/>
+      <w:numFmt w:val="bullet"/>
+      <w:lvlText w:val="o"/>
+      <w:lvlJc w:val="left"/>
+      <w:pPr>
+        <w:ind w:left="1440" w:hanging="360"/>
+      </w:pPr>
+      <w:rPr>
+        <w:rFonts w:ascii="Courier New" w:hAnsi="Courier New" w:cs="Courier New" w:hint="default"/>
+      </w:rPr>
+    </w:lvl>
+    <w:lvl w:ilvl="2" w:tplc="04090005" w:tentative="1">
+      <w:start w:val="1"/>
+      <w:numFmt w:val="bullet"/>
+      <w:lvlText w:val=""/>
+      <w:lvlJc w:val="left"/>
+      <w:pPr>
+        <w:ind w:left="2160" w:hanging="360"/>
+      </w:pPr>
+      <w:rPr>
+        <w:rFonts w:ascii="Wingdings" w:hAnsi="Wingdings" w:hint="default"/>
+      </w:rPr>
+    </w:lvl>
+    <w:lvl w:ilvl="3" w:tplc="04090001" w:tentative="1">
+      <w:start w:val="1"/>
+      <w:numFmt w:val="bullet"/>
+      <w:lvlText w:val=""/>
+      <w:lvlJc w:val="left"/>
+      <w:pPr>
+        <w:ind w:left="2880" w:hanging="360"/>
+      </w:pPr>
+      <w:rPr>
+        <w:rFonts w:ascii="Symbol" w:hAnsi="Symbol" w:hint="default"/>
+      </w:rPr>
+    </w:lvl>
+    <w:lvl w:ilvl="4" w:tplc="04090003" w:tentative="1">
+      <w:start w:val="1"/>
+      <w:numFmt w:val="bullet"/>
+      <w:lvlText w:val="o"/>
+      <w:lvlJc w:val="left"/>
+      <w:pPr>
+        <w:ind w:left="3600" w:hanging="360"/>
+      </w:pPr>
+      <w:rPr>
+        <w:rFonts w:ascii="Courier New" w:hAnsi="Courier New" w:cs="Courier New" w:hint="default"/>
+      </w:rPr>
+    </w:lvl>
+    <w:lvl w:ilvl="5" w:tplc="04090005" w:tentative="1">
+      <w:start w:val="1"/>
+      <w:numFmt w:val="bullet"/>
+      <w:lvlText w:val=""/>
+      <w:lvlJc w:val="left"/>
+      <w:pPr>
+        <w:ind w:left="4320" w:hanging="360"/>
+      </w:pPr>
+      <w:rPr>
+        <w:rFonts w:ascii="Wingdings" w:hAnsi="Wingdings" w:hint="default"/>
+      </w:rPr>
+    </w:lvl>
+    <w:lvl w:ilvl="6" w:tplc="04090001" w:tentative="1">
+      <w:start w:val="1"/>
+      <w:numFmt w:val="bullet"/>
+      <w:lvlText w:val=""/>
+      <w:lvlJc w:val="left"/>
+      <w:pPr>
+        <w:ind w:left="5040" w:hanging="360"/>
+      </w:pPr>
+      <w:rPr>
+        <w:rFonts w:ascii="Symbol" w:hAnsi="Symbol" w:hint="default"/>
+      </w:rPr>
+    </w:lvl>
+    <w:lvl w:ilvl="7" w:tplc="04090003" w:tentative="1">
+      <w:start w:val="1"/>
+      <w:numFmt w:val="bullet"/>
+      <w:lvlText w:val="o"/>
+      <w:lvlJc w:val="left"/>
+      <w:pPr>
+        <w:ind w:left="5760" w:hanging="360"/>
+      </w:pPr>
+      <w:rPr>
+        <w:rFonts w:ascii="Courier New" w:hAnsi="Courier New" w:cs="Courier New" w:hint="default"/>
+      </w:rPr>
+    </w:lvl>
+    <w:lvl w:ilvl="8" w:tplc="04090005" w:tentative="1">
+      <w:start w:val="1"/>
+      <w:numFmt w:val="bullet"/>
+      <w:lvlText w:val=""/>
+      <w:lvlJc w:val="left"/>
+      <w:pPr>
+        <w:ind w:left="6480" w:hanging="360"/>
+      </w:pPr>
+      <w:rPr>
+        <w:rFonts w:ascii="Wingdings" w:hAnsi="Wingdings" w:hint="default"/>
+      </w:rPr>
+    </w:lvl>
+  </w:abstractNum>
   <w:num w:numId="1">
+    <w:abstractNumId w:val="12"/>
+  </w:num>
+  <w:num w:numId="2">
+    <w:abstractNumId w:val="6"/>
+  </w:num>
+  <w:num w:numId="3">
+    <w:abstractNumId w:val="2"/>
+  </w:num>
+  <w:num w:numId="4">
+    <w:abstractNumId w:val="8"/>
+  </w:num>
+  <w:num w:numId="5">
     <w:abstractNumId w:val="5"/>
   </w:num>
-  <w:num w:numId="2">
-    <w:abstractNumId w:val="2"/>
+  <w:num w:numId="6">
+    <w:abstractNumId w:val="7"/>
   </w:num>
-  <w:num w:numId="3">
-    <w:abstractNumId w:val="0"/>
+  <w:num w:numId="7">
+    <w:abstractNumId w:val="13"/>
   </w:num>
-  <w:num w:numId="4">
+  <w:num w:numId="8">
+    <w:abstractNumId w:val="3"/>
+  </w:num>
+  <w:num w:numId="9">
     <w:abstractNumId w:val="4"/>
   </w:num>
-  <w:num w:numId="5">
+  <w:num w:numId="10">
+    <w:abstractNumId w:val="9"/>
+  </w:num>
+  <w:num w:numId="11">
+    <w:abstractNumId w:val="11"/>
+  </w:num>
+  <w:num w:numId="12">
+    <w:abstractNumId w:val="10"/>
+  </w:num>
+  <w:num w:numId="13">
     <w:abstractNumId w:val="1"/>
   </w:num>
-  <w:num w:numId="6">
-    <w:abstractNumId w:val="3"/>
+  <w:num w:numId="14">
+    <w:abstractNumId w:val="0"/>
   </w:num>
 </w:numbering>
 </file>

</xml_diff>